<commit_message>
Poprawka drobnych błędów - uwagi mile widziane
</commit_message>
<xml_diff>
--- a/Organizacja.docx
+++ b/Organizacja.docx
@@ -11,8 +11,6 @@
       <w:pPr>
         <w:jc w:val="right"/>
       </w:pPr>
-      <w:bookmarkStart w:id="0" w:name="_GoBack"/>
-      <w:bookmarkEnd w:id="0"/>
       <w:r>
         <w:rPr>
           <w:noProof/>
@@ -2803,12 +2801,12 @@
         </w:numPr>
         <w:ind w:left="426" w:hanging="426"/>
       </w:pPr>
-      <w:bookmarkStart w:id="1" w:name="_Toc34581129"/>
+      <w:bookmarkStart w:id="0" w:name="_Toc34581129"/>
       <w:r>
         <w:lastRenderedPageBreak/>
         <w:t>Organizacja pracy</w:t>
       </w:r>
-      <w:bookmarkEnd w:id="1"/>
+      <w:bookmarkEnd w:id="0"/>
       <w:r>
         <w:br/>
       </w:r>
@@ -2822,11 +2820,11 @@
         </w:numPr>
         <w:ind w:left="284" w:firstLine="0"/>
       </w:pPr>
-      <w:bookmarkStart w:id="2" w:name="_Toc34581130"/>
+      <w:bookmarkStart w:id="1" w:name="_Toc34581130"/>
       <w:r>
         <w:t>Zarządzanie projektem</w:t>
       </w:r>
-      <w:bookmarkEnd w:id="2"/>
+      <w:bookmarkEnd w:id="1"/>
     </w:p>
     <w:p>
       <w:pPr>
@@ -2899,11 +2897,11 @@
         </w:numPr>
         <w:ind w:left="284" w:firstLine="0"/>
       </w:pPr>
-      <w:bookmarkStart w:id="3" w:name="_Toc34581131"/>
+      <w:bookmarkStart w:id="2" w:name="_Toc34581131"/>
       <w:r>
         <w:t>Aplikacja desktopowa</w:t>
       </w:r>
-      <w:bookmarkEnd w:id="3"/>
+      <w:bookmarkEnd w:id="2"/>
     </w:p>
     <w:p>
       <w:pPr>
@@ -2958,12 +2956,12 @@
         </w:numPr>
         <w:ind w:left="284" w:firstLine="0"/>
       </w:pPr>
-      <w:bookmarkStart w:id="4" w:name="_Toc34581132"/>
+      <w:bookmarkStart w:id="3" w:name="_Toc34581132"/>
       <w:proofErr w:type="spellStart"/>
       <w:r>
         <w:t>Backend</w:t>
       </w:r>
-      <w:bookmarkEnd w:id="4"/>
+      <w:bookmarkEnd w:id="3"/>
       <w:proofErr w:type="spellEnd"/>
     </w:p>
     <w:p>
@@ -3050,11 +3048,11 @@
         </w:numPr>
         <w:ind w:left="284" w:firstLine="0"/>
       </w:pPr>
-      <w:bookmarkStart w:id="5" w:name="_Toc34581133"/>
+      <w:bookmarkStart w:id="4" w:name="_Toc34581133"/>
       <w:r>
         <w:t>Zbieranie informacji</w:t>
       </w:r>
-      <w:bookmarkEnd w:id="5"/>
+      <w:bookmarkEnd w:id="4"/>
     </w:p>
     <w:p>
       <w:pPr>
@@ -3114,14 +3112,14 @@
         </w:numPr>
         <w:ind w:left="426" w:hanging="426"/>
       </w:pPr>
-      <w:bookmarkStart w:id="6" w:name="_Toc34581134"/>
+      <w:bookmarkStart w:id="5" w:name="_Toc34581134"/>
       <w:r>
         <w:t>Założenia</w:t>
       </w:r>
       <w:r>
         <w:t xml:space="preserve"> i wymagania</w:t>
       </w:r>
-      <w:bookmarkEnd w:id="6"/>
+      <w:bookmarkEnd w:id="5"/>
     </w:p>
     <w:p/>
     <w:p>
@@ -3594,11 +3592,11 @@
         </w:numPr>
         <w:ind w:left="426" w:hanging="426"/>
       </w:pPr>
-      <w:bookmarkStart w:id="7" w:name="_Toc34581135"/>
+      <w:bookmarkStart w:id="6" w:name="_Toc34581135"/>
       <w:r>
         <w:t>Opis zadania</w:t>
       </w:r>
-      <w:bookmarkEnd w:id="7"/>
+      <w:bookmarkEnd w:id="6"/>
     </w:p>
     <w:p/>
     <w:p>
@@ -3655,7 +3653,13 @@
         <w:t>.</w:t>
       </w:r>
       <w:r>
-        <w:t xml:space="preserve"> Ważne jest także zaimplementowanie sposobu pomocy, który w sposób opisowy wytłumaczy użytkownikowi </w:t>
+        <w:t xml:space="preserve"> Ważne jest także zaimplementowanie </w:t>
+      </w:r>
+      <w:r>
+        <w:t>systemu</w:t>
+      </w:r>
+      <w:r>
+        <w:t xml:space="preserve"> pomocy, który w sposób opisowy wytłumaczy użytkownikowi </w:t>
       </w:r>
       <w:r>
         <w:t>jak uż</w:t>
@@ -3710,11 +3714,11 @@
         </w:numPr>
         <w:ind w:left="426" w:hanging="426"/>
       </w:pPr>
-      <w:bookmarkStart w:id="8" w:name="_Toc34581136"/>
+      <w:bookmarkStart w:id="7" w:name="_Toc34581136"/>
       <w:r>
         <w:t>Środowisko</w:t>
       </w:r>
-      <w:bookmarkEnd w:id="8"/>
+      <w:bookmarkEnd w:id="7"/>
     </w:p>
     <w:p/>
     <w:p>
@@ -3725,11 +3729,11 @@
           <w:numId w:val="3"/>
         </w:numPr>
       </w:pPr>
-      <w:bookmarkStart w:id="9" w:name="_Toc34581137"/>
+      <w:bookmarkStart w:id="8" w:name="_Toc34581137"/>
       <w:r>
         <w:t>Instalacyjne</w:t>
       </w:r>
-      <w:bookmarkEnd w:id="9"/>
+      <w:bookmarkEnd w:id="8"/>
     </w:p>
     <w:p>
       <w:pPr>
@@ -3811,11 +3815,11 @@
           <w:numId w:val="3"/>
         </w:numPr>
       </w:pPr>
-      <w:bookmarkStart w:id="10" w:name="_Toc34581138"/>
+      <w:bookmarkStart w:id="9" w:name="_Toc34581138"/>
       <w:r>
         <w:t>Programistyczne</w:t>
       </w:r>
-      <w:bookmarkEnd w:id="10"/>
+      <w:bookmarkEnd w:id="9"/>
     </w:p>
     <w:p>
       <w:pPr>
@@ -4341,11 +4345,11 @@
         </w:numPr>
         <w:ind w:left="426" w:hanging="426"/>
       </w:pPr>
-      <w:bookmarkStart w:id="11" w:name="_Toc34581139"/>
+      <w:bookmarkStart w:id="10" w:name="_Toc34581139"/>
       <w:r>
         <w:t>Sprzęt</w:t>
       </w:r>
-      <w:bookmarkEnd w:id="11"/>
+      <w:bookmarkEnd w:id="10"/>
     </w:p>
     <w:p/>
     <w:p>
@@ -4356,7 +4360,7 @@
           <w:numId w:val="3"/>
         </w:numPr>
       </w:pPr>
-      <w:bookmarkStart w:id="12" w:name="_Toc34581140"/>
+      <w:bookmarkStart w:id="11" w:name="_Toc34581140"/>
       <w:proofErr w:type="spellStart"/>
       <w:r>
         <w:t>Microchip</w:t>
@@ -4365,7 +4369,7 @@
       <w:r>
         <w:t xml:space="preserve"> ESP8266</w:t>
       </w:r>
-      <w:bookmarkEnd w:id="12"/>
+      <w:bookmarkEnd w:id="11"/>
     </w:p>
     <w:p>
       <w:pPr>
@@ -4375,10 +4379,28 @@
         <w:t>Mikrourządzenie</w:t>
       </w:r>
       <w:r>
-        <w:t xml:space="preserve">, który dzięki sowim niewielkim rozmiarom </w:t>
-      </w:r>
-      <w:r>
-        <w:t xml:space="preserve">i niskim kosztom jest idealny do zastosowania w naszym projekcie. </w:t>
+        <w:t>, któr</w:t>
+      </w:r>
+      <w:r>
+        <w:t>e</w:t>
+      </w:r>
+      <w:r>
+        <w:t xml:space="preserve"> dzięki s</w:t>
+      </w:r>
+      <w:r>
+        <w:t>woim</w:t>
+      </w:r>
+      <w:r>
+        <w:t xml:space="preserve"> niewielkim rozmiarom </w:t>
+      </w:r>
+      <w:r>
+        <w:t>i niskim kosztom jest idealn</w:t>
+      </w:r>
+      <w:r>
+        <w:t>e</w:t>
+      </w:r>
+      <w:r>
+        <w:t xml:space="preserve"> do zastosowania w naszym projekcie. </w:t>
       </w:r>
       <w:r>
         <w:t xml:space="preserve">Istnieje wiele SDK, które </w:t>
@@ -4426,6 +4448,30 @@
       <w:proofErr w:type="spellEnd"/>
       <w:r>
         <w:t xml:space="preserve"> CPU</w:t>
+      </w:r>
+    </w:p>
+    <w:p>
+      <w:pPr>
+        <w:ind w:left="426"/>
+      </w:pPr>
+      <w:r>
+        <w:t xml:space="preserve">- 32 </w:t>
+      </w:r>
+      <w:proofErr w:type="spellStart"/>
+      <w:r>
+        <w:t>KiB</w:t>
+      </w:r>
+      <w:proofErr w:type="spellEnd"/>
+      <w:r>
+        <w:t xml:space="preserve"> </w:t>
+      </w:r>
+      <w:proofErr w:type="spellStart"/>
+      <w:r>
+        <w:t>instruction</w:t>
+      </w:r>
+      <w:proofErr w:type="spellEnd"/>
+      <w:r>
+        <w:t xml:space="preserve"> RAM</w:t>
       </w:r>
     </w:p>
     <w:p>
@@ -4439,7 +4485,13 @@
         <w:rPr>
           <w:lang w:val="en-GB"/>
         </w:rPr>
-        <w:t>- 32 KiB instruction RAM</w:t>
+        <w:t xml:space="preserve">- </w:t>
+      </w:r>
+      <w:r>
+        <w:rPr>
+          <w:lang w:val="en-GB"/>
+        </w:rPr>
+        <w:t>32 KiB instruction cache RAM</w:t>
       </w:r>
     </w:p>
     <w:p>
@@ -4453,96 +4505,33 @@
         <w:rPr>
           <w:lang w:val="en-GB"/>
         </w:rPr>
-        <w:t xml:space="preserve">- </w:t>
-      </w:r>
-      <w:r>
-        <w:rPr>
-          <w:lang w:val="en-GB"/>
-        </w:rPr>
-        <w:t>32 KiB instruction</w:t>
-      </w:r>
-      <w:r>
-        <w:rPr>
-          <w:lang w:val="en-GB"/>
-        </w:rPr>
-        <w:t xml:space="preserve"> cache</w:t>
-      </w:r>
-      <w:r>
-        <w:rPr>
-          <w:lang w:val="en-GB"/>
-        </w:rPr>
-        <w:t xml:space="preserve"> RAM</w:t>
+        <w:t>- 80 KiB user-data RAM</w:t>
       </w:r>
     </w:p>
     <w:p>
       <w:pPr>
         <w:ind w:left="426"/>
-        <w:rPr>
-          <w:lang w:val="en-GB"/>
-        </w:rPr>
-      </w:pPr>
-      <w:r>
-        <w:rPr>
-          <w:lang w:val="en-GB"/>
-        </w:rPr>
-        <w:t>- 80</w:t>
-      </w:r>
-      <w:r>
-        <w:rPr>
-          <w:lang w:val="en-GB"/>
-        </w:rPr>
-        <w:t xml:space="preserve"> KiB </w:t>
-      </w:r>
-      <w:r>
-        <w:rPr>
-          <w:lang w:val="en-GB"/>
-        </w:rPr>
-        <w:t>user-data</w:t>
-      </w:r>
-      <w:r>
-        <w:rPr>
-          <w:lang w:val="en-GB"/>
-        </w:rPr>
-        <w:t xml:space="preserve"> RAM</w:t>
+      </w:pPr>
+      <w:r>
+        <w:t xml:space="preserve">- 16 </w:t>
+      </w:r>
+      <w:proofErr w:type="spellStart"/>
+      <w:r>
+        <w:t>KiB</w:t>
+      </w:r>
+      <w:proofErr w:type="spellEnd"/>
+      <w:r>
+        <w:t xml:space="preserve"> ETS system-data RAM</w:t>
       </w:r>
     </w:p>
     <w:p>
       <w:pPr>
         <w:ind w:left="426"/>
-        <w:rPr>
-          <w:lang w:val="en-GB"/>
-        </w:rPr>
-      </w:pPr>
-      <w:r>
-        <w:rPr>
-          <w:lang w:val="en-GB"/>
-        </w:rPr>
-        <w:t>- 16 KiB ETS system-data R</w:t>
-      </w:r>
-      <w:r>
-        <w:rPr>
-          <w:lang w:val="en-GB"/>
-        </w:rPr>
-        <w:t>AM</w:t>
-      </w:r>
-    </w:p>
-    <w:p>
-      <w:pPr>
-        <w:ind w:left="426"/>
-        <w:rPr>
-          <w:lang w:val="en-GB"/>
-        </w:rPr>
-      </w:pPr>
-      <w:r>
-        <w:rPr>
-          <w:lang w:val="en-GB"/>
-        </w:rPr>
+      </w:pPr>
+      <w:r>
         <w:t>- IEE 802</w:t>
       </w:r>
       <w:r>
-        <w:rPr>
-          <w:lang w:val="en-GB"/>
-        </w:rPr>
         <w:t>.11 b/g/n Wi-Fi</w:t>
       </w:r>
     </w:p>
@@ -4585,12 +4574,12 @@
         </w:numPr>
         <w:ind w:left="426" w:hanging="426"/>
       </w:pPr>
-      <w:bookmarkStart w:id="13" w:name="_Toc34581141"/>
+      <w:bookmarkStart w:id="12" w:name="_Toc34581141"/>
       <w:r>
         <w:lastRenderedPageBreak/>
         <w:t>Plan realizacji</w:t>
       </w:r>
-      <w:bookmarkEnd w:id="13"/>
+      <w:bookmarkEnd w:id="12"/>
     </w:p>
     <w:p>
       <w:pPr>
@@ -4605,14 +4594,14 @@
           <w:numId w:val="5"/>
         </w:numPr>
       </w:pPr>
-      <w:bookmarkStart w:id="14" w:name="_Toc34581142"/>
+      <w:bookmarkStart w:id="13" w:name="_Toc34581142"/>
       <w:r>
         <w:t>Pierwszy punkt kontrolny</w:t>
       </w:r>
       <w:r>
         <w:t xml:space="preserve"> [19.03]</w:t>
       </w:r>
-      <w:bookmarkEnd w:id="14"/>
+      <w:bookmarkEnd w:id="13"/>
     </w:p>
     <w:p>
       <w:pPr>
@@ -4650,7 +4639,7 @@
           <w:numId w:val="5"/>
         </w:numPr>
       </w:pPr>
-      <w:bookmarkStart w:id="15" w:name="_Toc34581143"/>
+      <w:bookmarkStart w:id="14" w:name="_Toc34581143"/>
       <w:r>
         <w:t>Drugi punkt kontrolny</w:t>
       </w:r>
@@ -4660,7 +4649,7 @@
       <w:r>
         <w:t>02.04]</w:t>
       </w:r>
-      <w:bookmarkEnd w:id="15"/>
+      <w:bookmarkEnd w:id="14"/>
     </w:p>
     <w:p>
       <w:pPr>
@@ -4698,7 +4687,7 @@
           <w:numId w:val="5"/>
         </w:numPr>
       </w:pPr>
-      <w:bookmarkStart w:id="16" w:name="_Toc34581144"/>
+      <w:bookmarkStart w:id="15" w:name="_Toc34581144"/>
       <w:r>
         <w:t>Trzeci punkt kontrolny</w:t>
       </w:r>
@@ -4708,32 +4697,37 @@
       <w:r>
         <w:t>]</w:t>
       </w:r>
+      <w:bookmarkEnd w:id="15"/>
+    </w:p>
+    <w:p>
+      <w:pPr>
+        <w:ind w:left="284"/>
+      </w:pPr>
+      <w:r>
+        <w:t>Przeniesieni</w:t>
+      </w:r>
+      <w:r>
+        <w:t>e</w:t>
+      </w:r>
+      <w:r>
+        <w:t xml:space="preserve"> aplikacji  </w:t>
+      </w:r>
+      <w:r>
+        <w:t>na</w:t>
+      </w:r>
+      <w:r>
+        <w:t xml:space="preserve"> platformę</w:t>
+      </w:r>
+      <w:r>
+        <w:t xml:space="preserve"> Windows</w:t>
+      </w:r>
+      <w:r>
+        <w:t>. Do</w:t>
+      </w:r>
+      <w:bookmarkStart w:id="16" w:name="_GoBack"/>
       <w:bookmarkEnd w:id="16"/>
-    </w:p>
-    <w:p>
-      <w:pPr>
-        <w:ind w:left="284"/>
-      </w:pPr>
-      <w:r>
-        <w:t>Przeniesieni</w:t>
-      </w:r>
-      <w:r>
-        <w:t>e</w:t>
-      </w:r>
-      <w:r>
-        <w:t xml:space="preserve"> aplikacji  </w:t>
-      </w:r>
-      <w:r>
-        <w:t>na</w:t>
-      </w:r>
-      <w:r>
-        <w:t xml:space="preserve"> platformę</w:t>
-      </w:r>
-      <w:r>
-        <w:t xml:space="preserve"> Windows</w:t>
-      </w:r>
-      <w:r>
-        <w:t xml:space="preserve">. Dokończenie implementacji drugiego protokołu </w:t>
+      <w:r>
+        <w:t xml:space="preserve">kończenie implementacji drugiego protokołu </w:t>
       </w:r>
       <w:proofErr w:type="spellStart"/>
       <w:r>

</xml_diff>

<commit_message>
Dodano więcej urządzeń + kosztorys
</commit_message>
<xml_diff>
--- a/Organizacja.docx
+++ b/Organizacja.docx
@@ -397,25 +397,7 @@
                 <w:i/>
                 <w:iCs/>
               </w:rPr>
-              <w:t xml:space="preserve">urządzeniami </w:t>
-            </w:r>
-            <w:proofErr w:type="spellStart"/>
-            <w:r>
-              <w:rPr>
-                <w:rFonts w:cs="Times New Roman"/>
-                <w:i/>
-                <w:iCs/>
-              </w:rPr>
-              <w:t>IoT</w:t>
-            </w:r>
-            <w:proofErr w:type="spellEnd"/>
-            <w:r>
-              <w:rPr>
-                <w:rFonts w:cs="Times New Roman"/>
-                <w:i/>
-                <w:iCs/>
-              </w:rPr>
-              <w:t xml:space="preserve"> w oparciu o bibliotekę QT</w:t>
+              <w:t>urządzeniami IoT w oparciu o bibliotekę QT</w:t>
             </w:r>
           </w:p>
         </w:tc>
@@ -475,7 +457,6 @@
                 <w:iCs/>
               </w:rPr>
             </w:pPr>
-            <w:proofErr w:type="spellStart"/>
             <w:r>
               <w:rPr>
                 <w:rFonts w:cs="Times New Roman"/>
@@ -492,7 +473,6 @@
               </w:rPr>
               <w:t>terElcom</w:t>
             </w:r>
-            <w:proofErr w:type="spellEnd"/>
           </w:p>
         </w:tc>
       </w:tr>
@@ -630,16 +610,15 @@
                 <w:i/>
                 <w:iCs/>
               </w:rPr>
-              <w:t xml:space="preserve">Mateusz </w:t>
-            </w:r>
-            <w:proofErr w:type="spellStart"/>
+              <w:t>Mateusz G</w:t>
+            </w:r>
             <w:r>
               <w:rPr>
                 <w:rFonts w:cs="Times New Roman"/>
                 <w:i/>
                 <w:iCs/>
               </w:rPr>
-              <w:t>G</w:t>
+              <w:t>u</w:t>
             </w:r>
             <w:r>
               <w:rPr>
@@ -647,17 +626,8 @@
                 <w:i/>
                 <w:iCs/>
               </w:rPr>
-              <w:t>u</w:t>
-            </w:r>
-            <w:r>
-              <w:rPr>
-                <w:rFonts w:cs="Times New Roman"/>
-                <w:i/>
-                <w:iCs/>
-              </w:rPr>
               <w:t>rski</w:t>
             </w:r>
-            <w:proofErr w:type="spellEnd"/>
             <w:r>
               <w:rPr>
                 <w:rFonts w:cs="Times New Roman"/>
@@ -934,10 +904,72 @@
     </w:p>
     <w:p>
       <w:pPr>
+        <w:jc w:val="center"/>
+      </w:pPr>
+    </w:p>
+    <w:p>
+      <w:pPr>
+        <w:jc w:val="center"/>
+      </w:pPr>
+    </w:p>
+    <w:p>
+      <w:pPr>
+        <w:jc w:val="center"/>
+      </w:pPr>
+    </w:p>
+    <w:p>
+      <w:pPr>
+        <w:jc w:val="center"/>
+      </w:pPr>
+    </w:p>
+    <w:p>
+      <w:pPr>
+        <w:jc w:val="center"/>
+      </w:pPr>
+    </w:p>
+    <w:p>
+      <w:pPr>
+        <w:jc w:val="center"/>
+      </w:pPr>
+    </w:p>
+    <w:p>
+      <w:pPr>
+        <w:jc w:val="center"/>
+      </w:pPr>
+    </w:p>
+    <w:p>
+      <w:pPr>
+        <w:jc w:val="center"/>
+      </w:pPr>
+    </w:p>
+    <w:p>
+      <w:pPr>
+        <w:jc w:val="center"/>
+      </w:pPr>
+    </w:p>
+    <w:p/>
+    <w:p/>
+    <w:p/>
+    <w:p/>
+    <w:p>
+      <w:pPr>
+        <w:ind w:left="6946"/>
         <w:jc w:val="left"/>
       </w:pPr>
       <w:r>
-        <w:br w:type="page"/>
+        <w:t>Wykonał:</w:t>
+      </w:r>
+      <w:r>
+        <w:tab/>
+        <w:t>Adam Krizar</w:t>
+      </w:r>
+      <w:r>
+        <w:br/>
+        <w:t>Sprawdziła:</w:t>
+      </w:r>
+      <w:r>
+        <w:br/>
+        <w:t>Zatwierdził:</w:t>
       </w:r>
     </w:p>
     <w:sdt>
@@ -2880,13 +2912,8 @@
         <w:t>Mat</w:t>
       </w:r>
       <w:r>
-        <w:t xml:space="preserve">eusz </w:t>
-      </w:r>
-      <w:proofErr w:type="spellStart"/>
-      <w:r>
-        <w:t>Gurski</w:t>
-      </w:r>
-      <w:proofErr w:type="spellEnd"/>
+        <w:t>eusz Gurski</w:t>
+      </w:r>
     </w:p>
     <w:p>
       <w:pPr>
@@ -2928,13 +2955,8 @@
         <w:t xml:space="preserve">Obsługa </w:t>
       </w:r>
       <w:r>
-        <w:t xml:space="preserve">protokołu HTTP: Mateusz </w:t>
-      </w:r>
-      <w:proofErr w:type="spellStart"/>
-      <w:r>
-        <w:t>Gurski</w:t>
-      </w:r>
-      <w:proofErr w:type="spellEnd"/>
+        <w:t>protokołu HTTP: Mateusz Gurski</w:t>
+      </w:r>
     </w:p>
     <w:p>
       <w:pPr>
@@ -2957,12 +2979,10 @@
         <w:ind w:left="284" w:firstLine="0"/>
       </w:pPr>
       <w:bookmarkStart w:id="3" w:name="_Toc34581132"/>
-      <w:proofErr w:type="spellStart"/>
       <w:r>
         <w:t>Backend</w:t>
       </w:r>
       <w:bookmarkEnd w:id="3"/>
-      <w:proofErr w:type="spellEnd"/>
     </w:p>
     <w:p>
       <w:pPr>
@@ -2977,25 +2997,15 @@
       <w:r>
         <w:t xml:space="preserve"> po stronie </w:t>
       </w:r>
-      <w:proofErr w:type="spellStart"/>
-      <w:r>
-        <w:t>IoT</w:t>
-      </w:r>
-      <w:proofErr w:type="spellEnd"/>
-      <w:r>
-        <w:t xml:space="preserve">: </w:t>
+      <w:r>
+        <w:t xml:space="preserve">IoT: </w:t>
       </w:r>
       <w:r>
         <w:t>Mateusz</w:t>
       </w:r>
       <w:r>
-        <w:t xml:space="preserve"> </w:t>
-      </w:r>
-      <w:proofErr w:type="spellStart"/>
-      <w:r>
-        <w:t>Gurski</w:t>
-      </w:r>
-      <w:proofErr w:type="spellEnd"/>
+        <w:t xml:space="preserve"> Gurski</w:t>
+      </w:r>
       <w:r>
         <w:t>, Arkadiusz Cichy</w:t>
       </w:r>
@@ -3073,15 +3083,7 @@
         <w:t>Znalezienie czujników</w:t>
       </w:r>
       <w:r>
-        <w:t xml:space="preserve">/urządzeń </w:t>
-      </w:r>
-      <w:proofErr w:type="spellStart"/>
-      <w:r>
-        <w:t>IoT</w:t>
-      </w:r>
-      <w:proofErr w:type="spellEnd"/>
-      <w:r>
-        <w:t xml:space="preserve"> wspierających wybrane protokoły: Szymon Cichy</w:t>
+        <w:t>/urządzeń IoT wspierających wybrane protokoły: Szymon Cichy</w:t>
       </w:r>
     </w:p>
     <w:p>
@@ -3094,13 +3096,8 @@
       <w:r>
         <w:t xml:space="preserve"> komunikacji z urządzeniami </w:t>
       </w:r>
-      <w:proofErr w:type="spellStart"/>
-      <w:r>
-        <w:t>IoT</w:t>
-      </w:r>
-      <w:proofErr w:type="spellEnd"/>
-      <w:r>
-        <w:t>: Szymon Cichy, Arkadiusz Cichy</w:t>
+      <w:r>
+        <w:t>IoT: Szymon Cichy, Arkadiusz Cichy</w:t>
       </w:r>
     </w:p>
     <w:p>
@@ -3130,16 +3127,11 @@
         <w:t xml:space="preserve">bazując na wymaganiach </w:t>
       </w:r>
       <w:r>
-        <w:t xml:space="preserve">złożonych przez firmę </w:t>
-      </w:r>
-      <w:proofErr w:type="spellStart"/>
-      <w:r>
-        <w:t>InterEleco</w:t>
+        <w:t>złożonych przez firmę InterEleco</w:t>
       </w:r>
       <w:r>
         <w:t>m</w:t>
       </w:r>
-      <w:proofErr w:type="spellEnd"/>
       <w:r>
         <w:t>, dostępnych na stronie</w:t>
       </w:r>
@@ -3162,15 +3154,7 @@
     </w:p>
     <w:p>
       <w:r>
-        <w:t xml:space="preserve">Projekt będzie dotyczył stworzenia aplikacji działającej na kilku platformach w oparciu o bibliotekę QT i język C++. Elastyczność aplikacji będzie polegała na możliwości zmiany protokołu komunikacji z urządzeniem </w:t>
-      </w:r>
-      <w:proofErr w:type="spellStart"/>
-      <w:r>
-        <w:t>IoT</w:t>
-      </w:r>
-      <w:proofErr w:type="spellEnd"/>
-      <w:r>
-        <w:t>.</w:t>
+        <w:t>Projekt będzie dotyczył stworzenia aplikacji działającej na kilku platformach w oparciu o bibliotekę QT i język C++. Elastyczność aplikacji będzie polegała na możliwości zmiany protokołu komunikacji z urządzeniem IoT.</w:t>
       </w:r>
       <w:r>
         <w:br/>
@@ -3260,25 +3244,7 @@
           <w:color w:val="auto"/>
           <w:lang w:eastAsia="pl-PL"/>
         </w:rPr>
-        <w:t xml:space="preserve">  Stworzenie w aplikacji możliwości wyboru oraz sposobu dodawania nowych protokołu komunikacji z urządzeniem </w:t>
-      </w:r>
-      <w:proofErr w:type="spellStart"/>
-      <w:r>
-        <w:rPr>
-          <w:rFonts w:eastAsia="Times New Roman" w:cs="Times New Roman"/>
-          <w:color w:val="auto"/>
-          <w:lang w:eastAsia="pl-PL"/>
-        </w:rPr>
-        <w:t>IoT</w:t>
-      </w:r>
-      <w:proofErr w:type="spellEnd"/>
-      <w:r>
-        <w:rPr>
-          <w:rFonts w:eastAsia="Times New Roman" w:cs="Times New Roman"/>
-          <w:color w:val="auto"/>
-          <w:lang w:eastAsia="pl-PL"/>
-        </w:rPr>
-        <w:t xml:space="preserve">. </w:t>
+        <w:t xml:space="preserve">  Stworzenie w aplikacji możliwości wyboru oraz sposobu dodawania nowych protokołu komunikacji z urządzeniem IoT. </w:t>
       </w:r>
     </w:p>
     <w:p>
@@ -3303,25 +3269,7 @@
           <w:color w:val="auto"/>
           <w:lang w:eastAsia="pl-PL"/>
         </w:rPr>
-        <w:t xml:space="preserve">  Obsługa w aplikacji minimum dwóch protokołów komunikacji z urządzeniem </w:t>
-      </w:r>
-      <w:proofErr w:type="spellStart"/>
-      <w:r>
-        <w:rPr>
-          <w:rFonts w:eastAsia="Times New Roman" w:cs="Times New Roman"/>
-          <w:color w:val="auto"/>
-          <w:lang w:eastAsia="pl-PL"/>
-        </w:rPr>
-        <w:t>IoT</w:t>
-      </w:r>
-      <w:proofErr w:type="spellEnd"/>
-      <w:r>
-        <w:rPr>
-          <w:rFonts w:eastAsia="Times New Roman" w:cs="Times New Roman"/>
-          <w:color w:val="auto"/>
-          <w:lang w:eastAsia="pl-PL"/>
-        </w:rPr>
-        <w:t xml:space="preserve"> np. (HTTP, MQTT).</w:t>
+        <w:t xml:space="preserve">  Obsługa w aplikacji minimum dwóch protokołów komunikacji z urządzeniem IoT np. (HTTP, MQTT).</w:t>
       </w:r>
     </w:p>
     <w:p>
@@ -3415,15 +3363,7 @@
         <w:t xml:space="preserve">wymaganiami </w:t>
       </w:r>
       <w:r>
-        <w:t xml:space="preserve">zaimplementujemy wsparcie dla dwóch protokołów komunikacji z urządzeniami </w:t>
-      </w:r>
-      <w:proofErr w:type="spellStart"/>
-      <w:r>
-        <w:t>IoT</w:t>
-      </w:r>
-      <w:proofErr w:type="spellEnd"/>
-      <w:r>
-        <w:t xml:space="preserve">: </w:t>
+        <w:t xml:space="preserve">zaimplementujemy wsparcie dla dwóch protokołów komunikacji z urządzeniami IoT: </w:t>
       </w:r>
       <w:r>
         <w:t>HTTP</w:t>
@@ -3535,13 +3475,8 @@
         <w:t xml:space="preserve"> połączenia</w:t>
       </w:r>
       <w:r>
-        <w:t xml:space="preserve">: Zmiana adresu IP urządzenia </w:t>
-      </w:r>
-      <w:proofErr w:type="spellStart"/>
-      <w:r>
-        <w:t>IoT</w:t>
-      </w:r>
-      <w:proofErr w:type="spellEnd"/>
+        <w:t>: Zmiana adresu IP urządzenia IoT</w:t>
+      </w:r>
       <w:r>
         <w:t xml:space="preserve"> lub zmiana prot</w:t>
       </w:r>
@@ -3613,15 +3548,7 @@
         <w:t xml:space="preserve">stabilnej i przejrzystej aplikacji do </w:t>
       </w:r>
       <w:r>
-        <w:t xml:space="preserve">komunikacji z urządzeniami </w:t>
-      </w:r>
-      <w:proofErr w:type="spellStart"/>
-      <w:r>
-        <w:t>IoT</w:t>
-      </w:r>
-      <w:proofErr w:type="spellEnd"/>
-      <w:r>
-        <w:t xml:space="preserve">. </w:t>
+        <w:t xml:space="preserve">komunikacji z urządzeniami IoT. </w:t>
       </w:r>
       <w:r>
         <w:t xml:space="preserve">W tym celu musimy przygotować i zaprogramować dwa testowe </w:t>
@@ -3694,13 +3621,8 @@
         <w:t xml:space="preserve"> kompatybilności </w:t>
       </w:r>
       <w:r>
-        <w:t xml:space="preserve">z istniejącymi już urządzeniami </w:t>
-      </w:r>
-      <w:proofErr w:type="spellStart"/>
-      <w:r>
-        <w:t>IoT</w:t>
-      </w:r>
-      <w:proofErr w:type="spellEnd"/>
+        <w:t>z istniejącymi już urządzeniami IoT</w:t>
+      </w:r>
       <w:r>
         <w:t xml:space="preserve">. </w:t>
       </w:r>
@@ -3790,15 +3712,7 @@
         <w:t>4 bitowy</w:t>
       </w:r>
       <w:r>
-        <w:t xml:space="preserve"> system operacyjny (Windows 10, dystrybucje </w:t>
-      </w:r>
-      <w:proofErr w:type="spellStart"/>
-      <w:r>
-        <w:t>Linuxa</w:t>
-      </w:r>
-      <w:proofErr w:type="spellEnd"/>
-      <w:r>
-        <w:t xml:space="preserve"> z interfejsem graficznym) będzie wystarczający dla</w:t>
+        <w:t xml:space="preserve"> system operacyjny (Windows 10, dystrybucje Linuxa z interfejsem graficznym) będzie wystarczający dla</w:t>
       </w:r>
       <w:r>
         <w:t xml:space="preserve"> naszych potrzeb</w:t>
@@ -3838,60 +3752,34 @@
         <w:t>aplikacja</w:t>
       </w:r>
       <w:r>
-        <w:t xml:space="preserve"> będzie wykorzystywała język c++ i </w:t>
-      </w:r>
-      <w:proofErr w:type="spellStart"/>
-      <w:r>
-        <w:t>framework</w:t>
-      </w:r>
-      <w:proofErr w:type="spellEnd"/>
+        <w:t xml:space="preserve"> będzie wykorzystywała język c++ i framework Q</w:t>
+      </w:r>
+      <w:r>
+        <w:t>t</w:t>
+      </w:r>
+      <w:r>
+        <w:t>.</w:t>
+      </w:r>
       <w:r>
         <w:t xml:space="preserve"> </w:t>
       </w:r>
-      <w:proofErr w:type="spellStart"/>
-      <w:r>
-        <w:t>Q</w:t>
+    </w:p>
+    <w:p>
+      <w:pPr>
+        <w:ind w:left="284"/>
+      </w:pPr>
+      <w:r>
+        <w:t xml:space="preserve">W związku z brakiem informacji na temat wersji z której mamy korzystać </w:t>
+      </w:r>
+      <w:r>
+        <w:t>uznaliśmy, że pozostawiono ten wybór w naszych rękach</w:t>
+      </w:r>
+      <w:r>
+        <w:t>. W związku z tym framework Q</w:t>
       </w:r>
       <w:r>
         <w:t>t</w:t>
       </w:r>
-      <w:proofErr w:type="spellEnd"/>
-      <w:r>
-        <w:t>.</w:t>
-      </w:r>
-      <w:r>
-        <w:t xml:space="preserve"> </w:t>
-      </w:r>
-    </w:p>
-    <w:p>
-      <w:pPr>
-        <w:ind w:left="284"/>
-      </w:pPr>
-      <w:r>
-        <w:t xml:space="preserve">W związku z brakiem informacji na temat wersji z której mamy korzystać </w:t>
-      </w:r>
-      <w:r>
-        <w:t>uznaliśmy, że pozostawiono ten wybór w naszych rękach</w:t>
-      </w:r>
-      <w:r>
-        <w:t xml:space="preserve">. W związku z tym </w:t>
-      </w:r>
-      <w:proofErr w:type="spellStart"/>
-      <w:r>
-        <w:t>framework</w:t>
-      </w:r>
-      <w:proofErr w:type="spellEnd"/>
-      <w:r>
-        <w:t xml:space="preserve"> </w:t>
-      </w:r>
-      <w:proofErr w:type="spellStart"/>
-      <w:r>
-        <w:t>Q</w:t>
-      </w:r>
-      <w:r>
-        <w:t>t</w:t>
-      </w:r>
-      <w:proofErr w:type="spellEnd"/>
       <w:r>
         <w:t xml:space="preserve"> zamierzamy użyć w najnowszej dostępnej wersji </w:t>
       </w:r>
@@ -3923,65 +3811,161 @@
         <w:t xml:space="preserve">desktopowej </w:t>
       </w:r>
       <w:r>
-        <w:t xml:space="preserve">planujemy użyć programu </w:t>
-      </w:r>
-      <w:proofErr w:type="spellStart"/>
-      <w:r>
-        <w:t>Qt</w:t>
-      </w:r>
-      <w:proofErr w:type="spellEnd"/>
+        <w:t>planujemy użyć programu Qt Creator oraz Qt Designer</w:t>
+      </w:r>
+      <w:r>
+        <w:t xml:space="preserve">, </w:t>
+      </w:r>
+      <w:r>
+        <w:t xml:space="preserve">które </w:t>
+      </w:r>
+      <w:r>
+        <w:t>znacząco</w:t>
+      </w:r>
+      <w:r>
+        <w:t xml:space="preserve"> ułatwią na prace </w:t>
+      </w:r>
+      <w:r>
+        <w:t xml:space="preserve">nad interfejsem użytkownika i resztą aplikacji dzięki swojej </w:t>
+      </w:r>
+      <w:r>
+        <w:t>integracji z frameworkiem Qt</w:t>
+      </w:r>
+      <w:r>
+        <w:t xml:space="preserve">. </w:t>
+      </w:r>
+    </w:p>
+    <w:p>
+      <w:pPr>
+        <w:ind w:left="284"/>
+      </w:pPr>
+      <w:r>
+        <w:t xml:space="preserve">Wykorzystanie aplikacji </w:t>
+      </w:r>
+      <w:r>
+        <w:t xml:space="preserve">Qt Designer </w:t>
+      </w:r>
+      <w:r>
+        <w:t>znacząco ułatwia nam projektowanie</w:t>
+      </w:r>
+      <w:r>
+        <w:t xml:space="preserve"> strony graficznej naszej aplikacji. </w:t>
+      </w:r>
+      <w:r>
+        <w:t>Dzięki wykorzystaniu te</w:t>
+      </w:r>
+      <w:r>
+        <w:t xml:space="preserve">j aplikacji mamy dostęp do prostego graficznego </w:t>
+      </w:r>
+      <w:r>
+        <w:t xml:space="preserve">interfejsu </w:t>
+      </w:r>
+      <w:r>
+        <w:t xml:space="preserve">umożliwiającego </w:t>
+      </w:r>
+      <w:r>
+        <w:t xml:space="preserve">umieszczanie elementów interfejsu użytkownika poprzez wybranie ich z </w:t>
+      </w:r>
+      <w:r>
+        <w:t>listy obiektów wspieranych przez framework Qt</w:t>
+      </w:r>
+      <w:r>
+        <w:t xml:space="preserve">, a następnie umieszczenie ich w wybranym przez nas miejscu </w:t>
+      </w:r>
+      <w:r>
+        <w:t>poprzez</w:t>
+      </w:r>
+      <w:r>
+        <w:t xml:space="preserve"> bez konieczności pisania linijki kodu</w:t>
+      </w:r>
+      <w:r>
+        <w:t>. Dzięki wykorzystaniu opcji layoutów wokół których zbudowane jest wiele aplikacji opartych o Qt</w:t>
+      </w:r>
+      <w:r>
+        <w:t xml:space="preserve">, możemy uzyskać automatyczne skalowanie </w:t>
+      </w:r>
+      <w:r>
+        <w:t xml:space="preserve">elementów </w:t>
+      </w:r>
+      <w:r>
+        <w:t xml:space="preserve">interfejsu do rozmiarów okna. </w:t>
+      </w:r>
       <w:r>
         <w:t xml:space="preserve"> </w:t>
       </w:r>
-      <w:proofErr w:type="spellStart"/>
-      <w:r>
-        <w:t>Creator</w:t>
-      </w:r>
-      <w:proofErr w:type="spellEnd"/>
-      <w:r>
-        <w:t xml:space="preserve"> oraz </w:t>
-      </w:r>
-      <w:proofErr w:type="spellStart"/>
-      <w:r>
-        <w:t>Qt</w:t>
-      </w:r>
-      <w:proofErr w:type="spellEnd"/>
-      <w:r>
-        <w:t xml:space="preserve"> Designer</w:t>
-      </w:r>
-      <w:r>
-        <w:t xml:space="preserve">, </w:t>
-      </w:r>
-      <w:r>
-        <w:t xml:space="preserve">które </w:t>
-      </w:r>
-      <w:r>
-        <w:t>znacząco</w:t>
-      </w:r>
-      <w:r>
-        <w:t xml:space="preserve"> ułatwią na prace </w:t>
-      </w:r>
-      <w:r>
-        <w:t xml:space="preserve">nad interfejsem użytkownika i resztą aplikacji dzięki swojej </w:t>
-      </w:r>
-      <w:r>
-        <w:t xml:space="preserve">integracji z </w:t>
-      </w:r>
-      <w:proofErr w:type="spellStart"/>
-      <w:r>
-        <w:t>frameworkiem</w:t>
-      </w:r>
-      <w:proofErr w:type="spellEnd"/>
+    </w:p>
+    <w:p>
+      <w:pPr>
+        <w:ind w:left="284"/>
+      </w:pPr>
+      <w:r>
+        <w:t xml:space="preserve">Ze względu na konieczność </w:t>
+      </w:r>
+      <w:r>
+        <w:t xml:space="preserve">obsłużenia dwóch </w:t>
+      </w:r>
+      <w:r>
+        <w:t xml:space="preserve">różnych platform przez naszą aplikacje </w:t>
+      </w:r>
+      <w:r>
+        <w:t xml:space="preserve">jesteśmy ograniczeni w </w:t>
+      </w:r>
+      <w:r>
+        <w:t>wykorzystaniu</w:t>
+      </w:r>
+      <w:r>
+        <w:t xml:space="preserve"> bibliotek natywnych </w:t>
+      </w:r>
+      <w:r>
+        <w:t>dla systemów operacyjnych</w:t>
+      </w:r>
+      <w:r>
+        <w:t xml:space="preserve"> ze względu na </w:t>
+      </w:r>
+      <w:r>
+        <w:t>możliwe braki w ich implementacji</w:t>
+      </w:r>
+      <w:r>
+        <w:t xml:space="preserve"> lub inne działanie na</w:t>
+      </w:r>
+      <w:r>
+        <w:t xml:space="preserve"> różnych platformach</w:t>
+      </w:r>
+      <w:r>
+        <w:t xml:space="preserve">. </w:t>
+      </w:r>
+      <w:r>
+        <w:t xml:space="preserve">W związku z tym nie możemy użyć na przykład biblioteki conio.h, która jest </w:t>
+      </w:r>
+      <w:r>
+        <w:t>dostępna tylko pod system</w:t>
+      </w:r>
+      <w:r>
+        <w:t>em</w:t>
+      </w:r>
+      <w:r>
+        <w:t xml:space="preserve"> Windows</w:t>
+      </w:r>
+      <w:r>
+        <w:t>.</w:t>
+      </w:r>
       <w:r>
         <w:t xml:space="preserve"> </w:t>
       </w:r>
-      <w:proofErr w:type="spellStart"/>
-      <w:r>
-        <w:t>Qt</w:t>
-      </w:r>
-      <w:proofErr w:type="spellEnd"/>
-      <w:r>
-        <w:t xml:space="preserve">. </w:t>
+      <w:r>
+        <w:t xml:space="preserve">Dzięki wykorzystani frameworku Qt mamy jednak dostęp do </w:t>
+      </w:r>
+      <w:r>
+        <w:t>wielu gotowych klas, które</w:t>
+      </w:r>
+      <w:r>
+        <w:t xml:space="preserve"> zadziałają na każdej platformie wspieranej przez Qt bez konieczności przepisywania kodu od początku. Przykładowo planujemy użyć następujących klas</w:t>
+      </w:r>
+      <w:r>
+        <w:t>:</w:t>
+      </w:r>
+      <w:r>
+        <w:t xml:space="preserve"> </w:t>
       </w:r>
     </w:p>
     <w:p>
@@ -3989,81 +3973,28 @@
         <w:ind w:left="284"/>
       </w:pPr>
       <w:r>
-        <w:t xml:space="preserve">Wykorzystanie aplikacji </w:t>
-      </w:r>
-      <w:proofErr w:type="spellStart"/>
-      <w:r>
-        <w:t>Qt</w:t>
-      </w:r>
-      <w:proofErr w:type="spellEnd"/>
-      <w:r>
-        <w:t xml:space="preserve"> Designer </w:t>
-      </w:r>
-      <w:r>
-        <w:t>znacząco ułatwia nam projektowanie</w:t>
-      </w:r>
-      <w:r>
-        <w:t xml:space="preserve"> strony graficznej naszej aplikacji. </w:t>
-      </w:r>
-      <w:r>
-        <w:t>Dzięki wykorzystaniu te</w:t>
-      </w:r>
-      <w:r>
-        <w:t xml:space="preserve">j aplikacji mamy dostęp do prostego graficznego </w:t>
-      </w:r>
-      <w:r>
-        <w:t xml:space="preserve">interfejsu </w:t>
-      </w:r>
-      <w:r>
-        <w:t xml:space="preserve">umożliwiającego </w:t>
-      </w:r>
-      <w:r>
-        <w:t xml:space="preserve">umieszczanie elementów interfejsu użytkownika poprzez wybranie ich z </w:t>
-      </w:r>
-      <w:r>
-        <w:t xml:space="preserve">listy obiektów wspieranych przez </w:t>
-      </w:r>
-      <w:proofErr w:type="spellStart"/>
-      <w:r>
-        <w:t>framework</w:t>
-      </w:r>
-      <w:proofErr w:type="spellEnd"/>
+        <w:t>QNetwork</w:t>
+      </w:r>
+      <w:r>
+        <w:t>AccessManager</w:t>
+      </w:r>
+      <w:r>
+        <w:t xml:space="preserve"> – jest</w:t>
+      </w:r>
+      <w:r>
+        <w:t xml:space="preserve"> to</w:t>
+      </w:r>
       <w:r>
         <w:t xml:space="preserve"> </w:t>
       </w:r>
-      <w:proofErr w:type="spellStart"/>
-      <w:r>
-        <w:t>Qt</w:t>
-      </w:r>
-      <w:proofErr w:type="spellEnd"/>
-      <w:r>
-        <w:t xml:space="preserve">, a następnie umieszczenie ich w wybranym przez nas miejscu </w:t>
-      </w:r>
-      <w:r>
-        <w:t>poprzez</w:t>
-      </w:r>
-      <w:r>
-        <w:t xml:space="preserve"> bez konieczności pisania linijki kodu</w:t>
-      </w:r>
-      <w:r>
-        <w:t xml:space="preserve">. Dzięki wykorzystaniu opcji layoutów wokół których zbudowane jest wiele aplikacji opartych o </w:t>
-      </w:r>
-      <w:proofErr w:type="spellStart"/>
-      <w:r>
-        <w:t>Qt</w:t>
-      </w:r>
-      <w:proofErr w:type="spellEnd"/>
-      <w:r>
-        <w:t xml:space="preserve">, możemy uzyskać automatyczne skalowanie </w:t>
-      </w:r>
-      <w:r>
-        <w:t xml:space="preserve">elementów </w:t>
-      </w:r>
-      <w:r>
-        <w:t xml:space="preserve">interfejsu do rozmiarów okna. </w:t>
-      </w:r>
-      <w:r>
-        <w:t xml:space="preserve"> </w:t>
+      <w:r>
+        <w:t>klasa</w:t>
+      </w:r>
+      <w:r>
+        <w:t xml:space="preserve">, która umożliwia w prosty sposób implementacje </w:t>
+      </w:r>
+      <w:r>
+        <w:t>protokołu HTTP.</w:t>
       </w:r>
     </w:p>
     <w:p>
@@ -4071,149 +4002,7 @@
         <w:ind w:left="284"/>
       </w:pPr>
       <w:r>
-        <w:t xml:space="preserve">Ze względu na konieczność </w:t>
-      </w:r>
-      <w:r>
-        <w:t xml:space="preserve">obsłużenia dwóch </w:t>
-      </w:r>
-      <w:r>
-        <w:t xml:space="preserve">różnych platform przez naszą aplikacje </w:t>
-      </w:r>
-      <w:r>
-        <w:t xml:space="preserve">jesteśmy ograniczeni w </w:t>
-      </w:r>
-      <w:r>
-        <w:t>wykorzystaniu</w:t>
-      </w:r>
-      <w:r>
-        <w:t xml:space="preserve"> bibliotek natywnych </w:t>
-      </w:r>
-      <w:r>
-        <w:t>dla systemów operacyjnych</w:t>
-      </w:r>
-      <w:r>
-        <w:t xml:space="preserve"> ze względu na </w:t>
-      </w:r>
-      <w:r>
-        <w:t>możliwe braki w ich implementacji</w:t>
-      </w:r>
-      <w:r>
-        <w:t xml:space="preserve"> lub inne działanie na</w:t>
-      </w:r>
-      <w:r>
-        <w:t xml:space="preserve"> różnych platformach</w:t>
-      </w:r>
-      <w:r>
-        <w:t xml:space="preserve">. </w:t>
-      </w:r>
-      <w:r>
-        <w:t xml:space="preserve">W związku z tym nie możemy użyć na przykład biblioteki </w:t>
-      </w:r>
-      <w:proofErr w:type="spellStart"/>
-      <w:r>
-        <w:t>conio.h</w:t>
-      </w:r>
-      <w:proofErr w:type="spellEnd"/>
-      <w:r>
-        <w:t xml:space="preserve">, która jest </w:t>
-      </w:r>
-      <w:r>
-        <w:t>dostępna tylko pod system</w:t>
-      </w:r>
-      <w:r>
-        <w:t>em</w:t>
-      </w:r>
-      <w:r>
-        <w:t xml:space="preserve"> Windows</w:t>
-      </w:r>
-      <w:r>
-        <w:t>.</w:t>
-      </w:r>
-      <w:r>
-        <w:t xml:space="preserve"> </w:t>
-      </w:r>
-      <w:r>
-        <w:t xml:space="preserve">Dzięki wykorzystani </w:t>
-      </w:r>
-      <w:proofErr w:type="spellStart"/>
-      <w:r>
-        <w:t>frameworku</w:t>
-      </w:r>
-      <w:proofErr w:type="spellEnd"/>
-      <w:r>
-        <w:t xml:space="preserve"> </w:t>
-      </w:r>
-      <w:proofErr w:type="spellStart"/>
-      <w:r>
-        <w:t>Qt</w:t>
-      </w:r>
-      <w:proofErr w:type="spellEnd"/>
-      <w:r>
-        <w:t xml:space="preserve"> mamy jednak dostęp do </w:t>
-      </w:r>
-      <w:r>
-        <w:t>wielu gotowych klas, które</w:t>
-      </w:r>
-      <w:r>
-        <w:t xml:space="preserve"> zadziałają na każdej platformie wspieranej przez </w:t>
-      </w:r>
-      <w:proofErr w:type="spellStart"/>
-      <w:r>
-        <w:t>Qt</w:t>
-      </w:r>
-      <w:proofErr w:type="spellEnd"/>
-      <w:r>
-        <w:t xml:space="preserve"> bez konieczności przepisywania kodu od początku. Przykładowo planujemy użyć następujących klas</w:t>
-      </w:r>
-      <w:r>
-        <w:t>:</w:t>
-      </w:r>
-      <w:r>
-        <w:t xml:space="preserve"> </w:t>
-      </w:r>
-    </w:p>
-    <w:p>
-      <w:pPr>
-        <w:ind w:left="284"/>
-      </w:pPr>
-      <w:proofErr w:type="spellStart"/>
-      <w:r>
-        <w:t>QNetwork</w:t>
-      </w:r>
-      <w:r>
-        <w:t>AccessManager</w:t>
-      </w:r>
-      <w:proofErr w:type="spellEnd"/>
-      <w:r>
-        <w:t xml:space="preserve"> – jest</w:t>
-      </w:r>
-      <w:r>
-        <w:t xml:space="preserve"> to</w:t>
-      </w:r>
-      <w:r>
-        <w:t xml:space="preserve"> </w:t>
-      </w:r>
-      <w:r>
-        <w:t>klasa</w:t>
-      </w:r>
-      <w:r>
-        <w:t xml:space="preserve">, która umożliwia w prosty sposób implementacje </w:t>
-      </w:r>
-      <w:r>
-        <w:t>protokołu HTTP.</w:t>
-      </w:r>
-    </w:p>
-    <w:p>
-      <w:pPr>
-        <w:ind w:left="284"/>
-      </w:pPr>
-      <w:proofErr w:type="spellStart"/>
-      <w:r>
-        <w:t>QMqttClient</w:t>
-      </w:r>
-      <w:proofErr w:type="spellEnd"/>
-      <w:r>
-        <w:t xml:space="preserve"> – klasa, która umożliwia obsługę protokołu MQTT</w:t>
+        <w:t>QMqttClient – klasa, która umożliwia obsługę protokołu MQTT</w:t>
       </w:r>
       <w:r>
         <w:t>.</w:t>
@@ -4235,23 +4024,7 @@
         <w:ind w:left="284"/>
       </w:pPr>
       <w:r>
-        <w:t xml:space="preserve">Po stronie urządzeń </w:t>
-      </w:r>
-      <w:proofErr w:type="spellStart"/>
-      <w:r>
-        <w:t>IoT</w:t>
-      </w:r>
-      <w:proofErr w:type="spellEnd"/>
-      <w:r>
-        <w:t xml:space="preserve"> planujemy wykorzystać narzędzia takie jak </w:t>
-      </w:r>
-      <w:proofErr w:type="spellStart"/>
-      <w:r>
-        <w:t>Arduino</w:t>
-      </w:r>
-      <w:proofErr w:type="spellEnd"/>
-      <w:r>
-        <w:t xml:space="preserve"> IDE, które w łatwy sposób umożliwiają nam </w:t>
+        <w:t xml:space="preserve">Po stronie urządzeń IoT planujemy wykorzystać narzędzia takie jak Arduino IDE, które w łatwy sposób umożliwiają nam </w:t>
       </w:r>
       <w:r>
         <w:t xml:space="preserve">programowanie </w:t>
@@ -4266,23 +4039,7 @@
         <w:t xml:space="preserve">Planujemy użyć takich </w:t>
       </w:r>
       <w:r>
-        <w:t xml:space="preserve">bibliotek jak </w:t>
-      </w:r>
-      <w:proofErr w:type="spellStart"/>
-      <w:r>
-        <w:t>MQTT.h</w:t>
-      </w:r>
-      <w:proofErr w:type="spellEnd"/>
-      <w:r>
-        <w:t xml:space="preserve">  czy </w:t>
-      </w:r>
-      <w:proofErr w:type="spellStart"/>
-      <w:r>
-        <w:t>Ethernet.h</w:t>
-      </w:r>
-      <w:proofErr w:type="spellEnd"/>
-      <w:r>
-        <w:t xml:space="preserve">, które pozwoliły by nam na zaimplementowanie </w:t>
+        <w:t xml:space="preserve">bibliotek jak MQTT.h  czy Ethernet.h, które pozwoliły by nam na zaimplementowanie </w:t>
       </w:r>
       <w:r>
         <w:t xml:space="preserve">wybranych przez nas protokołów. </w:t>
@@ -4325,13 +4082,20 @@
         <w:t xml:space="preserve">W tym celu wykorzystujemy </w:t>
       </w:r>
       <w:r>
-        <w:t xml:space="preserve">repozytorium utworzone na </w:t>
-      </w:r>
-      <w:proofErr w:type="spellStart"/>
-      <w:r>
-        <w:t>githubie</w:t>
-      </w:r>
-      <w:proofErr w:type="spellEnd"/>
+        <w:t>repozytorium utworzone na</w:t>
+      </w:r>
+      <w:r>
+        <w:t xml:space="preserve"> platformie</w:t>
+      </w:r>
+      <w:r>
+        <w:t xml:space="preserve"> </w:t>
+      </w:r>
+      <w:r>
+        <w:t>G</w:t>
+      </w:r>
+      <w:r>
+        <w:t>ithub</w:t>
+      </w:r>
       <w:r>
         <w:t>.</w:t>
       </w:r>
@@ -4361,11 +4125,9 @@
         </w:numPr>
       </w:pPr>
       <w:bookmarkStart w:id="11" w:name="_Toc34581140"/>
-      <w:proofErr w:type="spellStart"/>
-      <w:r>
-        <w:t>Microchip</w:t>
-      </w:r>
-      <w:proofErr w:type="spellEnd"/>
+      <w:r>
+        <w:t>Mikrokontroler</w:t>
+      </w:r>
       <w:r>
         <w:t xml:space="preserve"> ESP8266</w:t>
       </w:r>
@@ -4408,11 +4170,9 @@
       <w:r>
         <w:t xml:space="preserve">ułatwiają pisanie programów oraz obsługę </w:t>
       </w:r>
-      <w:proofErr w:type="spellStart"/>
       <w:r>
         <w:t>peryferiów</w:t>
       </w:r>
-      <w:proofErr w:type="spellEnd"/>
       <w:r>
         <w:t>.</w:t>
       </w:r>
@@ -4439,13 +4199,8 @@
         <w:ind w:left="426"/>
       </w:pPr>
       <w:r>
-        <w:t xml:space="preserve">- 80 </w:t>
-      </w:r>
-      <w:proofErr w:type="spellStart"/>
-      <w:r>
-        <w:t>Mhz</w:t>
-      </w:r>
-      <w:proofErr w:type="spellEnd"/>
+        <w:t>- 80 Mhz</w:t>
+      </w:r>
       <w:r>
         <w:t xml:space="preserve"> CPU</w:t>
       </w:r>
@@ -4455,23 +4210,7 @@
         <w:ind w:left="426"/>
       </w:pPr>
       <w:r>
-        <w:t xml:space="preserve">- 32 </w:t>
-      </w:r>
-      <w:proofErr w:type="spellStart"/>
-      <w:r>
-        <w:t>KiB</w:t>
-      </w:r>
-      <w:proofErr w:type="spellEnd"/>
-      <w:r>
-        <w:t xml:space="preserve"> </w:t>
-      </w:r>
-      <w:proofErr w:type="spellStart"/>
-      <w:r>
-        <w:t>instruction</w:t>
-      </w:r>
-      <w:proofErr w:type="spellEnd"/>
-      <w:r>
-        <w:t xml:space="preserve"> RAM</w:t>
+        <w:t>- 32 KiB instruction RAM</w:t>
       </w:r>
     </w:p>
     <w:p>
@@ -4513,15 +4252,7 @@
         <w:ind w:left="426"/>
       </w:pPr>
       <w:r>
-        <w:t xml:space="preserve">- 16 </w:t>
-      </w:r>
-      <w:proofErr w:type="spellStart"/>
-      <w:r>
-        <w:t>KiB</w:t>
-      </w:r>
-      <w:proofErr w:type="spellEnd"/>
-      <w:r>
-        <w:t xml:space="preserve"> ETS system-data RAM</w:t>
+        <w:t>- 16 KiB ETS system-data RAM</w:t>
       </w:r>
     </w:p>
     <w:p>
@@ -4552,6 +4283,9 @@
     <w:p>
       <w:pPr>
         <w:ind w:left="426"/>
+        <w:rPr>
+          <w:rStyle w:val="Hipercze"/>
+        </w:rPr>
       </w:pPr>
       <w:r>
         <w:t xml:space="preserve">Dodatkowe informacje dostępne są pod adresem: </w:t>
@@ -4567,6 +4301,292 @@
     </w:p>
     <w:p>
       <w:pPr>
+        <w:pStyle w:val="Nagwek2"/>
+        <w:numPr>
+          <w:ilvl w:val="0"/>
+          <w:numId w:val="3"/>
+        </w:numPr>
+      </w:pPr>
+      <w:r>
+        <w:lastRenderedPageBreak/>
+        <w:t>Mikro</w:t>
+      </w:r>
+      <w:r>
+        <w:t>ntroler</w:t>
+      </w:r>
+      <w:r>
+        <w:t xml:space="preserve"> Arduino Uno</w:t>
+      </w:r>
+      <w:r>
+        <w:t>/Nano</w:t>
+      </w:r>
+    </w:p>
+    <w:p>
+      <w:pPr>
+        <w:ind w:left="284"/>
+      </w:pPr>
+      <w:r>
+        <w:t xml:space="preserve">Urządzenie </w:t>
+      </w:r>
+      <w:r>
+        <w:t xml:space="preserve">pomimo gorszych specyfikacji </w:t>
+      </w:r>
+      <w:r>
+        <w:t xml:space="preserve">i braku wbudowanego </w:t>
+      </w:r>
+      <w:r>
+        <w:t>modułu Wi-Fi jest wspierane przez wielu pasjonatów i posiada rozbudowane biblioteki ułatwiające programowanie</w:t>
+      </w:r>
+      <w:r>
+        <w:t>.</w:t>
+      </w:r>
+    </w:p>
+    <w:p>
+      <w:pPr>
+        <w:ind w:left="284"/>
+      </w:pPr>
+      <w:r>
+        <w:t>Specyfikacje:</w:t>
+      </w:r>
+    </w:p>
+    <w:p>
+      <w:pPr>
+        <w:ind w:left="284"/>
+      </w:pPr>
+      <w:r>
+        <w:t xml:space="preserve">- </w:t>
+      </w:r>
+      <w:r>
+        <w:t>16 Mhz CPU</w:t>
+      </w:r>
+    </w:p>
+    <w:p>
+      <w:pPr>
+        <w:ind w:left="284"/>
+      </w:pPr>
+      <w:r>
+        <w:t xml:space="preserve">- </w:t>
+      </w:r>
+      <w:r>
+        <w:t>32 KiB pamięci flas</w:t>
+      </w:r>
+    </w:p>
+    <w:p>
+      <w:pPr>
+        <w:ind w:left="284"/>
+      </w:pPr>
+      <w:r>
+        <w:t>- 2 KiB SRAM</w:t>
+      </w:r>
+    </w:p>
+    <w:p>
+      <w:pPr>
+        <w:ind w:left="284"/>
+      </w:pPr>
+      <w:r>
+        <w:t xml:space="preserve">- 1 KiB </w:t>
+      </w:r>
+      <w:r>
+        <w:t>EEPROM</w:t>
+      </w:r>
+    </w:p>
+    <w:p>
+      <w:pPr>
+        <w:ind w:left="284"/>
+      </w:pPr>
+      <w:r>
+        <w:t>- Ilośc pinów I/O</w:t>
+      </w:r>
+      <w:r>
+        <w:t>: 14 dla Arduino Nano</w:t>
+      </w:r>
+      <w:r>
+        <w:t>, 22 dla Arduino Uno</w:t>
+      </w:r>
+    </w:p>
+    <w:p>
+      <w:pPr>
+        <w:ind w:left="284"/>
+      </w:pPr>
+      <w:r>
+        <w:t xml:space="preserve">- Zasilanie: </w:t>
+      </w:r>
+      <w:r>
+        <w:t>7-12V</w:t>
+      </w:r>
+    </w:p>
+    <w:p>
+      <w:pPr>
+        <w:pStyle w:val="Nagwek2"/>
+        <w:numPr>
+          <w:ilvl w:val="0"/>
+          <w:numId w:val="3"/>
+        </w:numPr>
+      </w:pPr>
+      <w:r>
+        <w:t>Moduł Wi-Fi</w:t>
+      </w:r>
+      <w:r>
+        <w:t xml:space="preserve"> NRF</w:t>
+      </w:r>
+      <w:r>
+        <w:t>24L01</w:t>
+      </w:r>
+    </w:p>
+    <w:p>
+      <w:pPr>
+        <w:ind w:left="284"/>
+      </w:pPr>
+      <w:r>
+        <w:t xml:space="preserve">Ze względu na brak </w:t>
+      </w:r>
+      <w:r>
+        <w:t>wbudowanego modułu Wi-FI w mikro</w:t>
+      </w:r>
+      <w:r>
+        <w:t>k</w:t>
+      </w:r>
+      <w:r>
+        <w:t xml:space="preserve">ontrolerach arduino w wypadku wyboru rozwiązania opartego o nie </w:t>
+      </w:r>
+      <w:r>
+        <w:t>konieczne będzie zaopatrzenie się w zewnętrzny moduł komunikacji bezprzewodowej.</w:t>
+      </w:r>
+    </w:p>
+    <w:p>
+      <w:pPr>
+        <w:ind w:left="284"/>
+      </w:pPr>
+      <w:r>
+        <w:t>Specyfikacje:</w:t>
+      </w:r>
+    </w:p>
+    <w:p>
+      <w:pPr>
+        <w:ind w:left="284"/>
+      </w:pPr>
+      <w:r>
+        <w:t>- Częstotliwość 2.4 Ghz</w:t>
+      </w:r>
+    </w:p>
+    <w:p>
+      <w:pPr>
+        <w:ind w:left="284"/>
+      </w:pPr>
+      <w:r>
+        <w:t>- Prędkości od 250 k</w:t>
+      </w:r>
+      <w:r>
+        <w:t>bps do 2 Mbps</w:t>
+      </w:r>
+    </w:p>
+    <w:p>
+      <w:pPr>
+        <w:ind w:left="284"/>
+      </w:pPr>
+      <w:r>
+        <w:t xml:space="preserve">- Zasięg do </w:t>
+      </w:r>
+      <w:r>
+        <w:t>100 metrów</w:t>
+      </w:r>
+      <w:r>
+        <w:t xml:space="preserve"> (w przestrzeni otwartej)</w:t>
+      </w:r>
+    </w:p>
+    <w:p>
+      <w:pPr>
+        <w:pStyle w:val="Nagwek2"/>
+        <w:numPr>
+          <w:ilvl w:val="0"/>
+          <w:numId w:val="3"/>
+        </w:numPr>
+      </w:pPr>
+      <w:r>
+        <w:t xml:space="preserve">Czujnik </w:t>
+      </w:r>
+      <w:r>
+        <w:t>DHT11</w:t>
+      </w:r>
+    </w:p>
+    <w:p>
+      <w:pPr>
+        <w:ind w:left="426"/>
+      </w:pPr>
+      <w:r>
+        <w:t xml:space="preserve">Tanie rozwiązane dzięki któremu będziemy mogli </w:t>
+      </w:r>
+      <w:r>
+        <w:t>odczytywać dane testowe z urządzenia IoT</w:t>
+      </w:r>
+    </w:p>
+    <w:p>
+      <w:pPr>
+        <w:ind w:left="426"/>
+      </w:pPr>
+      <w:r>
+        <w:t>Specyfikacje:</w:t>
+      </w:r>
+    </w:p>
+    <w:p>
+      <w:pPr>
+        <w:ind w:left="426"/>
+      </w:pPr>
+      <w:r>
+        <w:t>- Częstotliwość próbkowania max raz na sekundę</w:t>
+      </w:r>
+      <w:r>
+        <w:t>.</w:t>
+      </w:r>
+    </w:p>
+    <w:p>
+      <w:pPr>
+        <w:ind w:left="426"/>
+      </w:pPr>
+      <w:r>
+        <w:t xml:space="preserve">- Odczyt wilgotności z zakresu </w:t>
+      </w:r>
+      <w:r>
+        <w:t xml:space="preserve">20-80% </w:t>
+      </w:r>
+      <w:r>
+        <w:t>z dokładnością 5%</w:t>
+      </w:r>
+      <w:r>
+        <w:t>.</w:t>
+      </w:r>
+    </w:p>
+    <w:p>
+      <w:pPr>
+        <w:ind w:left="426"/>
+      </w:pPr>
+      <w:r>
+        <w:t xml:space="preserve">- </w:t>
+      </w:r>
+      <w:r>
+        <w:t xml:space="preserve">Odczyt temperatury z zakresu </w:t>
+      </w:r>
+      <w:r>
+        <w:t>0-50</w:t>
+      </w:r>
+      <w:r>
+        <w:t>°C</w:t>
+      </w:r>
+      <w:r>
+        <w:t xml:space="preserve"> z dokładnością </w:t>
+      </w:r>
+      <w:r>
+        <w:t>2</w:t>
+      </w:r>
+      <w:r>
+        <w:t>°C</w:t>
+      </w:r>
+      <w:r>
+        <w:t>.</w:t>
+      </w:r>
+    </w:p>
+    <w:p>
+      <w:pPr>
         <w:pStyle w:val="Nagwek1"/>
         <w:numPr>
           <w:ilvl w:val="0"/>
@@ -4574,12 +4594,218 @@
         </w:numPr>
         <w:ind w:left="426" w:hanging="426"/>
       </w:pPr>
-      <w:bookmarkStart w:id="12" w:name="_Toc34581141"/>
+      <w:r>
+        <w:t>Kosztorys</w:t>
+      </w:r>
+    </w:p>
+    <w:p/>
+    <w:p>
+      <w:r>
+        <w:t xml:space="preserve">Głównym kosztem w realizacji </w:t>
+      </w:r>
+      <w:r>
+        <w:t xml:space="preserve">naszego projektu </w:t>
+      </w:r>
+      <w:r>
+        <w:t>są</w:t>
+      </w:r>
+      <w:r>
+        <w:t xml:space="preserve"> </w:t>
+      </w:r>
+      <w:r>
+        <w:t>urządzenia IoT koniecznie do testowania i prezentacji możliwości naszej aplikacji.</w:t>
+      </w:r>
+      <w:r>
+        <w:t xml:space="preserve"> Potrzebne są nam dwie platformy testowe</w:t>
+      </w:r>
+      <w:r>
+        <w:t>:</w:t>
+      </w:r>
+    </w:p>
+    <w:p>
+      <w:pPr>
+        <w:jc w:val="left"/>
+      </w:pPr>
+      <w:r>
+        <w:t>Mikrokontroler</w:t>
+      </w:r>
+      <w:r>
+        <w:t xml:space="preserve"> ESP</w:t>
+      </w:r>
+      <w:r>
+        <w:t xml:space="preserve">8266: </w:t>
+      </w:r>
+      <w:hyperlink r:id="rId10" w:history="1">
+        <w:r>
+          <w:rPr>
+            <w:rStyle w:val="Hipercze"/>
+          </w:rPr>
+          <w:t>https://allegro.pl/oferta/esp8266-nodemcu-v3-wifi-2-4ghz-ch340-do-arduino-7241549772</w:t>
+        </w:r>
+      </w:hyperlink>
+      <w:r>
+        <w:t>, koszt 18,90 zł.</w:t>
+      </w:r>
+    </w:p>
+    <w:p>
+      <w:pPr>
+        <w:jc w:val="left"/>
+      </w:pPr>
+      <w:r>
+        <w:t>Mikro</w:t>
+      </w:r>
+      <w:r>
+        <w:t>ko</w:t>
+      </w:r>
+      <w:r>
+        <w:t>ntroler A</w:t>
+      </w:r>
+      <w:r>
+        <w:t>rdui</w:t>
+      </w:r>
+      <w:r>
+        <w:t>no Uno</w:t>
+      </w:r>
+      <w:r>
+        <w:t xml:space="preserve">: </w:t>
+      </w:r>
+      <w:hyperlink r:id="rId11" w:history="1">
+        <w:r>
+          <w:rPr>
+            <w:rStyle w:val="Hipercze"/>
+          </w:rPr>
+          <w:t>https://allegro.pl/oferta/arduino-uno-r3-atmega328-ch340-avr-klon-fv-7645191761</w:t>
+        </w:r>
+      </w:hyperlink>
+      <w:r>
+        <w:t>, koszt 15,</w:t>
+      </w:r>
+      <w:r>
+        <w:t>60 zł</w:t>
+      </w:r>
+    </w:p>
+    <w:p>
+      <w:pPr>
+        <w:jc w:val="left"/>
+      </w:pPr>
+      <w:r>
+        <w:t xml:space="preserve">Mikrokontroler Arduino Nano: </w:t>
+      </w:r>
+      <w:hyperlink r:id="rId12" w:history="1">
+        <w:r>
+          <w:rPr>
+            <w:rStyle w:val="Hipercze"/>
+          </w:rPr>
+          <w:t>https://allegro.pl/oferta/arduino-nano-v3-0-v3-atmega328-16mhz-7941801500</w:t>
+        </w:r>
+      </w:hyperlink>
+      <w:r>
+        <w:t xml:space="preserve">, koszt </w:t>
+      </w:r>
+      <w:r>
+        <w:t>16,90 zł</w:t>
+      </w:r>
+    </w:p>
+    <w:p>
+      <w:pPr>
+        <w:jc w:val="left"/>
+      </w:pPr>
+      <w:r>
+        <w:t>Moduł Wi-Fi NRF24L01</w:t>
+      </w:r>
+      <w:r>
+        <w:t xml:space="preserve">: </w:t>
+      </w:r>
+      <w:hyperlink r:id="rId13" w:history="1">
+        <w:r>
+          <w:rPr>
+            <w:rStyle w:val="Hipercze"/>
+          </w:rPr>
+          <w:t>https://allegro.pl/oferta/nrf24l01-lacznosc-bezprzewodowa-2-4ghz-arduino-8890452977</w:t>
+        </w:r>
+      </w:hyperlink>
+      <w:r>
+        <w:t>, koszt 5,99 zł</w:t>
+      </w:r>
+    </w:p>
+    <w:p>
+      <w:pPr>
+        <w:jc w:val="left"/>
+      </w:pPr>
+      <w:r>
+        <w:t xml:space="preserve">Czujnik DHT11: </w:t>
+      </w:r>
+      <w:hyperlink r:id="rId14" w:history="1">
+        <w:r>
+          <w:rPr>
+            <w:rStyle w:val="Hipercze"/>
+          </w:rPr>
+          <w:t>https://allegro.pl/oferta/dht11-czujnik-temperatury-i-wilgotnosci-arduino-7487941486</w:t>
+        </w:r>
+      </w:hyperlink>
+      <w:r>
+        <w:t>, koszt</w:t>
+      </w:r>
+      <w:r>
+        <w:t xml:space="preserve"> 4,70 zł</w:t>
+      </w:r>
+    </w:p>
+    <w:p>
+      <w:pPr>
+        <w:jc w:val="left"/>
+      </w:pPr>
       <w:r>
         <w:lastRenderedPageBreak/>
+        <w:t>Całkowity koszt w zależności od wybranej podstawki wynosi odpowiednio:</w:t>
+      </w:r>
+    </w:p>
+    <w:p>
+      <w:pPr>
+        <w:jc w:val="left"/>
+      </w:pPr>
+      <w:r>
+        <w:t xml:space="preserve">ESP8266: </w:t>
+      </w:r>
+      <w:r>
+        <w:t>47</w:t>
+      </w:r>
+      <w:r>
+        <w:t>,20 zł</w:t>
+      </w:r>
+      <w:r>
+        <w:br/>
+        <w:t>Arduino Uno:</w:t>
+      </w:r>
+      <w:r>
+        <w:t xml:space="preserve"> 52.58 zł</w:t>
+      </w:r>
+      <w:r>
+        <w:br/>
+        <w:t>Arduino</w:t>
+      </w:r>
+      <w:r>
+        <w:t xml:space="preserve"> Nano: </w:t>
+      </w:r>
+      <w:r>
+        <w:t>55,18 zł</w:t>
+      </w:r>
+      <w:bookmarkStart w:id="12" w:name="_GoBack"/>
+      <w:bookmarkEnd w:id="12"/>
+    </w:p>
+    <w:p>
+      <w:pPr>
+        <w:pStyle w:val="Nagwek1"/>
+        <w:numPr>
+          <w:ilvl w:val="0"/>
+          <w:numId w:val="1"/>
+        </w:numPr>
+        <w:ind w:left="426" w:hanging="426"/>
+      </w:pPr>
+      <w:bookmarkStart w:id="13" w:name="_Toc34581141"/>
+      <w:r>
         <w:t>Plan realizacji</w:t>
       </w:r>
-      <w:bookmarkEnd w:id="12"/>
+      <w:bookmarkEnd w:id="13"/>
     </w:p>
     <w:p>
       <w:pPr>
@@ -4594,14 +4820,14 @@
           <w:numId w:val="5"/>
         </w:numPr>
       </w:pPr>
-      <w:bookmarkStart w:id="13" w:name="_Toc34581142"/>
+      <w:bookmarkStart w:id="14" w:name="_Toc34581142"/>
       <w:r>
         <w:t>Pierwszy punkt kontrolny</w:t>
       </w:r>
       <w:r>
         <w:t xml:space="preserve"> [19.03]</w:t>
       </w:r>
-      <w:bookmarkEnd w:id="13"/>
+      <w:bookmarkEnd w:id="14"/>
     </w:p>
     <w:p>
       <w:pPr>
@@ -4620,15 +4846,7 @@
         <w:t xml:space="preserve">implementacja jednego protokołu </w:t>
       </w:r>
       <w:r>
-        <w:t xml:space="preserve">komunikacji z </w:t>
-      </w:r>
-      <w:proofErr w:type="spellStart"/>
-      <w:r>
-        <w:t>IoT</w:t>
-      </w:r>
-      <w:proofErr w:type="spellEnd"/>
-      <w:r>
-        <w:t>.</w:t>
+        <w:t>komunikacji z IoT.</w:t>
       </w:r>
     </w:p>
     <w:p>
@@ -4639,7 +4857,7 @@
           <w:numId w:val="5"/>
         </w:numPr>
       </w:pPr>
-      <w:bookmarkStart w:id="14" w:name="_Toc34581143"/>
+      <w:bookmarkStart w:id="15" w:name="_Toc34581143"/>
       <w:r>
         <w:t>Drugi punkt kontrolny</w:t>
       </w:r>
@@ -4649,7 +4867,7 @@
       <w:r>
         <w:t>02.04]</w:t>
       </w:r>
-      <w:bookmarkEnd w:id="14"/>
+      <w:bookmarkEnd w:id="15"/>
     </w:p>
     <w:p>
       <w:pPr>
@@ -4668,15 +4886,7 @@
         <w:t xml:space="preserve"> </w:t>
       </w:r>
       <w:r>
-        <w:t xml:space="preserve">testy łączności z urządzeniami </w:t>
-      </w:r>
-      <w:proofErr w:type="spellStart"/>
-      <w:r>
-        <w:t>IoT</w:t>
-      </w:r>
-      <w:proofErr w:type="spellEnd"/>
-      <w:r>
-        <w:t>. Wstępna implementacja drugiego protokołu komunikacji.</w:t>
+        <w:t>testy łączności z urządzeniami IoT. Wstępna implementacja drugiego protokołu komunikacji.</w:t>
       </w:r>
     </w:p>
     <w:p>
@@ -4687,7 +4897,7 @@
           <w:numId w:val="5"/>
         </w:numPr>
       </w:pPr>
-      <w:bookmarkStart w:id="15" w:name="_Toc34581144"/>
+      <w:bookmarkStart w:id="16" w:name="_Toc34581144"/>
       <w:r>
         <w:t>Trzeci punkt kontrolny</w:t>
       </w:r>
@@ -4697,7 +4907,7 @@
       <w:r>
         <w:t>]</w:t>
       </w:r>
-      <w:bookmarkEnd w:id="15"/>
+      <w:bookmarkEnd w:id="16"/>
     </w:p>
     <w:p>
       <w:pPr>
@@ -4722,20 +4932,7 @@
         <w:t xml:space="preserve"> Windows</w:t>
       </w:r>
       <w:r>
-        <w:t>. Do</w:t>
-      </w:r>
-      <w:bookmarkStart w:id="16" w:name="_GoBack"/>
-      <w:bookmarkEnd w:id="16"/>
-      <w:r>
-        <w:t xml:space="preserve">kończenie implementacji drugiego protokołu </w:t>
-      </w:r>
-      <w:proofErr w:type="spellStart"/>
-      <w:r>
-        <w:t>IoT</w:t>
-      </w:r>
-      <w:proofErr w:type="spellEnd"/>
-      <w:r>
-        <w:t>.</w:t>
+        <w:t>. Dokończenie implementacji drugiego protokołu IoT.</w:t>
       </w:r>
     </w:p>
     <w:p>
@@ -5001,7 +5198,7 @@
   <w:abstractNum w:abstractNumId="1" w15:restartNumberingAfterBreak="0">
     <w:nsid w:val="1D6D0DBA"/>
     <w:multiLevelType w:val="hybridMultilevel"/>
-    <w:tmpl w:val="6862EC1A"/>
+    <w:tmpl w:val="DAD0EF56"/>
     <w:lvl w:ilvl="0" w:tplc="04150001">
       <w:start w:val="1"/>
       <w:numFmt w:val="bullet"/>
@@ -5340,7 +5537,7 @@
   <w:abstractNum w:abstractNumId="4" w15:restartNumberingAfterBreak="0">
     <w:nsid w:val="57534C43"/>
     <w:multiLevelType w:val="hybridMultilevel"/>
-    <w:tmpl w:val="513CDAEA"/>
+    <w:tmpl w:val="8BDA910C"/>
     <w:lvl w:ilvl="0" w:tplc="0415000F">
       <w:start w:val="1"/>
       <w:numFmt w:val="decimal"/>

</xml_diff>

<commit_message>
Aktualizacja dokumentu + schemty w plikach
</commit_message>
<xml_diff>
--- a/Organizacja.docx
+++ b/Organizacja.docx
@@ -2409,7 +2409,7 @@
                 <w:noProof/>
                 <w:webHidden/>
               </w:rPr>
-              <w:t>7</w:t>
+              <w:t>8</w:t>
             </w:r>
             <w:r>
               <w:rPr>
@@ -2492,7 +2492,7 @@
                 <w:noProof/>
                 <w:webHidden/>
               </w:rPr>
-              <w:t>7</w:t>
+              <w:t>8</w:t>
             </w:r>
             <w:r>
               <w:rPr>
@@ -2580,7 +2580,7 @@
                 <w:noProof/>
                 <w:webHidden/>
               </w:rPr>
-              <w:t>7</w:t>
+              <w:t>8</w:t>
             </w:r>
             <w:r>
               <w:rPr>
@@ -3379,7 +3379,7 @@
                 <w:noProof/>
                 <w:webHidden/>
               </w:rPr>
-              <w:t>8</w:t>
+              <w:t>9</w:t>
             </w:r>
             <w:r>
               <w:rPr>
@@ -3995,7 +3995,13 @@
         <w:t xml:space="preserve">: </w:t>
       </w:r>
       <w:r>
-        <w:t>Dla systemu Linux i oraz w mobilnej wersji dla systemu android</w:t>
+        <w:t xml:space="preserve">Dla systemu Linux i oraz w mobilnej wersji dla systemu </w:t>
+      </w:r>
+      <w:r>
+        <w:t>A</w:t>
+      </w:r>
+      <w:r>
+        <w:t>ndroid</w:t>
       </w:r>
     </w:p>
     <w:p>
@@ -4003,13 +4009,7 @@
         <w:t>- Wykorzystanie biblioteki QT w najnowszej wersji (</w:t>
       </w:r>
       <w:r>
-        <w:t>5.14</w:t>
-      </w:r>
-      <w:r>
-        <w:t xml:space="preserve"> </w:t>
-      </w:r>
-      <w:r>
-        <w:t xml:space="preserve">) </w:t>
+        <w:t xml:space="preserve">5.14) </w:t>
       </w:r>
       <w:r>
         <w:t>oraz języka C++</w:t>
@@ -4383,33 +4383,24 @@
       <w:pPr>
         <w:jc w:val="center"/>
       </w:pPr>
-    </w:p>
-    <w:p>
-      <w:pPr>
-        <w:jc w:val="left"/>
-      </w:pPr>
-    </w:p>
-    <w:p>
-      <w:pPr>
-        <w:jc w:val="left"/>
-      </w:pPr>
       <w:r>
         <w:rPr>
           <w:noProof/>
         </w:rPr>
+        <w:lastRenderedPageBreak/>
         <w:drawing>
-          <wp:anchor distT="0" distB="0" distL="114300" distR="114300" simplePos="0" relativeHeight="251658241" behindDoc="1" locked="0" layoutInCell="1" allowOverlap="1" wp14:anchorId="79DFECEE" wp14:editId="34B9AA84">
+          <wp:anchor distT="0" distB="0" distL="114300" distR="114300" simplePos="0" relativeHeight="251659268" behindDoc="1" locked="0" layoutInCell="1" allowOverlap="1" wp14:anchorId="7802357C" wp14:editId="5123622B">
             <wp:simplePos x="0" y="0"/>
             <wp:positionH relativeFrom="margin">
-              <wp:posOffset>1067435</wp:posOffset>
+              <wp:align>center</wp:align>
             </wp:positionH>
             <wp:positionV relativeFrom="paragraph">
-              <wp:posOffset>8890</wp:posOffset>
+              <wp:posOffset>7620</wp:posOffset>
             </wp:positionV>
-            <wp:extent cx="3828711" cy="4162425"/>
-            <wp:effectExtent l="0" t="0" r="635" b="0"/>
+            <wp:extent cx="4486275" cy="4581525"/>
+            <wp:effectExtent l="0" t="0" r="9525" b="9525"/>
             <wp:wrapNone/>
-            <wp:docPr id="4" name="Obraz 4" descr="Obraz zawierający zrzut ekranu&#10;&#10;Opis wygenerowany automatycznie"/>
+            <wp:docPr id="7" name="Obraz 7"/>
             <wp:cNvGraphicFramePr>
               <a:graphicFrameLocks xmlns:a="http://schemas.openxmlformats.org/drawingml/2006/main" noChangeAspect="1"/>
             </wp:cNvGraphicFramePr>
@@ -4417,29 +4408,36 @@
               <a:graphicData uri="http://schemas.openxmlformats.org/drawingml/2006/picture">
                 <pic:pic xmlns:pic="http://schemas.openxmlformats.org/drawingml/2006/picture">
                   <pic:nvPicPr>
-                    <pic:cNvPr id="4" name="http.png"/>
-                    <pic:cNvPicPr/>
+                    <pic:cNvPr id="0" name="Picture 2"/>
+                    <pic:cNvPicPr>
+                      <a:picLocks noChangeAspect="1" noChangeArrowheads="1"/>
+                    </pic:cNvPicPr>
                   </pic:nvPicPr>
                   <pic:blipFill>
-                    <a:blip r:embed="rId9" cstate="print">
+                    <a:blip r:embed="rId9">
                       <a:extLst>
                         <a:ext uri="{28A0092B-C50C-407E-A947-70E740481C1C}">
                           <a14:useLocalDpi xmlns:a14="http://schemas.microsoft.com/office/drawing/2010/main" val="0"/>
                         </a:ext>
                       </a:extLst>
                     </a:blip>
+                    <a:srcRect/>
                     <a:stretch>
                       <a:fillRect/>
                     </a:stretch>
                   </pic:blipFill>
-                  <pic:spPr>
+                  <pic:spPr bwMode="auto">
                     <a:xfrm>
                       <a:off x="0" y="0"/>
-                      <a:ext cx="3828711" cy="4162425"/>
+                      <a:ext cx="4486275" cy="4581525"/>
                     </a:xfrm>
                     <a:prstGeom prst="rect">
                       <a:avLst/>
                     </a:prstGeom>
+                    <a:noFill/>
+                    <a:ln>
+                      <a:noFill/>
+                    </a:ln>
                   </pic:spPr>
                 </pic:pic>
               </a:graphicData>
@@ -4453,6 +4451,89 @@
           </wp:anchor>
         </w:drawing>
       </w:r>
+    </w:p>
+    <w:p>
+      <w:pPr>
+        <w:jc w:val="left"/>
+      </w:pPr>
+    </w:p>
+    <w:p>
+      <w:pPr>
+        <w:jc w:val="left"/>
+        <w:sectPr>
+          <w:pgSz w:w="11906" w:h="16838"/>
+          <w:pgMar w:top="1083" w:right="1077" w:bottom="1083" w:left="1077" w:header="709" w:footer="709" w:gutter="0"/>
+          <w:cols w:space="708"/>
+          <w:docGrid w:linePitch="360"/>
+        </w:sectPr>
+      </w:pPr>
+      <w:r>
+        <w:rPr>
+          <w:noProof/>
+        </w:rPr>
+        <w:drawing>
+          <wp:anchor distT="0" distB="0" distL="114300" distR="114300" simplePos="0" relativeHeight="251660292" behindDoc="1" locked="0" layoutInCell="1" allowOverlap="1" wp14:anchorId="2DE9F6D8" wp14:editId="1C0049A6">
+            <wp:simplePos x="0" y="0"/>
+            <wp:positionH relativeFrom="margin">
+              <wp:align>center</wp:align>
+            </wp:positionH>
+            <wp:positionV relativeFrom="paragraph">
+              <wp:posOffset>4744085</wp:posOffset>
+            </wp:positionV>
+            <wp:extent cx="5343525" cy="3724275"/>
+            <wp:effectExtent l="0" t="0" r="9525" b="9525"/>
+            <wp:wrapNone/>
+            <wp:docPr id="8" name="Obraz 8"/>
+            <wp:cNvGraphicFramePr>
+              <a:graphicFrameLocks xmlns:a="http://schemas.openxmlformats.org/drawingml/2006/main" noChangeAspect="1"/>
+            </wp:cNvGraphicFramePr>
+            <a:graphic xmlns:a="http://schemas.openxmlformats.org/drawingml/2006/main">
+              <a:graphicData uri="http://schemas.openxmlformats.org/drawingml/2006/picture">
+                <pic:pic xmlns:pic="http://schemas.openxmlformats.org/drawingml/2006/picture">
+                  <pic:nvPicPr>
+                    <pic:cNvPr id="0" name="Picture 3"/>
+                    <pic:cNvPicPr>
+                      <a:picLocks noChangeAspect="1" noChangeArrowheads="1"/>
+                    </pic:cNvPicPr>
+                  </pic:nvPicPr>
+                  <pic:blipFill>
+                    <a:blip r:embed="rId10">
+                      <a:extLst>
+                        <a:ext uri="{28A0092B-C50C-407E-A947-70E740481C1C}">
+                          <a14:useLocalDpi xmlns:a14="http://schemas.microsoft.com/office/drawing/2010/main" val="0"/>
+                        </a:ext>
+                      </a:extLst>
+                    </a:blip>
+                    <a:srcRect/>
+                    <a:stretch>
+                      <a:fillRect/>
+                    </a:stretch>
+                  </pic:blipFill>
+                  <pic:spPr bwMode="auto">
+                    <a:xfrm>
+                      <a:off x="0" y="0"/>
+                      <a:ext cx="5343525" cy="3724275"/>
+                    </a:xfrm>
+                    <a:prstGeom prst="rect">
+                      <a:avLst/>
+                    </a:prstGeom>
+                    <a:noFill/>
+                    <a:ln>
+                      <a:noFill/>
+                    </a:ln>
+                  </pic:spPr>
+                </pic:pic>
+              </a:graphicData>
+            </a:graphic>
+            <wp14:sizeRelH relativeFrom="page">
+              <wp14:pctWidth>0</wp14:pctWidth>
+            </wp14:sizeRelH>
+            <wp14:sizeRelV relativeFrom="page">
+              <wp14:pctHeight>0</wp14:pctHeight>
+            </wp14:sizeRelV>
+          </wp:anchor>
+        </w:drawing>
+      </w:r>
       <w:r>
         <w:rPr>
           <w:noProof/>
@@ -4460,7 +4541,7 @@
         <mc:AlternateContent>
           <mc:Choice Requires="wps">
             <w:drawing>
-              <wp:anchor distT="0" distB="0" distL="114300" distR="114300" simplePos="0" relativeHeight="251658244" behindDoc="1" locked="0" layoutInCell="1" allowOverlap="1" wp14:anchorId="33FC5491" wp14:editId="33C48A81">
+              <wp:anchor distT="0" distB="0" distL="114300" distR="114300" simplePos="0" relativeHeight="251658244" behindDoc="1" locked="0" layoutInCell="1" allowOverlap="1" wp14:anchorId="33FC5491" wp14:editId="7AFCAD28">
                 <wp:simplePos x="0" y="0"/>
                 <wp:positionH relativeFrom="margin">
                   <wp:align>center</wp:align>
@@ -4534,7 +4615,7 @@
                   <w:txbxContent>
                     <w:p>
                       <w:pPr>
-                        <w:pStyle w:val="Caption"/>
+                        <w:pStyle w:val="Legenda"/>
                         <w:rPr>
                           <w:noProof/>
                           <w:color w:val="000000" w:themeColor="text1"/>
@@ -4556,70 +4637,10 @@
         <w:rPr>
           <w:noProof/>
         </w:rPr>
-        <w:drawing>
-          <wp:anchor distT="0" distB="0" distL="114300" distR="114300" simplePos="0" relativeHeight="251658242" behindDoc="1" locked="0" layoutInCell="1" allowOverlap="1" wp14:anchorId="58CC1F97" wp14:editId="57230731">
-            <wp:simplePos x="0" y="0"/>
-            <wp:positionH relativeFrom="margin">
-              <wp:align>center</wp:align>
-            </wp:positionH>
-            <wp:positionV relativeFrom="paragraph">
-              <wp:posOffset>4732020</wp:posOffset>
-            </wp:positionV>
-            <wp:extent cx="4924425" cy="3908939"/>
-            <wp:effectExtent l="0" t="0" r="0" b="0"/>
-            <wp:wrapNone/>
-            <wp:docPr id="5" name="Obraz 5" descr="Obraz zawierający zrzut ekranu&#10;&#10;Opis wygenerowany automatycznie"/>
-            <wp:cNvGraphicFramePr>
-              <a:graphicFrameLocks xmlns:a="http://schemas.openxmlformats.org/drawingml/2006/main" noChangeAspect="1"/>
-            </wp:cNvGraphicFramePr>
-            <a:graphic xmlns:a="http://schemas.openxmlformats.org/drawingml/2006/main">
-              <a:graphicData uri="http://schemas.openxmlformats.org/drawingml/2006/picture">
-                <pic:pic xmlns:pic="http://schemas.openxmlformats.org/drawingml/2006/picture">
-                  <pic:nvPicPr>
-                    <pic:cNvPr id="5" name="mqtt.png"/>
-                    <pic:cNvPicPr/>
-                  </pic:nvPicPr>
-                  <pic:blipFill>
-                    <a:blip r:embed="rId10">
-                      <a:extLst>
-                        <a:ext uri="{28A0092B-C50C-407E-A947-70E740481C1C}">
-                          <a14:useLocalDpi xmlns:a14="http://schemas.microsoft.com/office/drawing/2010/main" val="0"/>
-                        </a:ext>
-                      </a:extLst>
-                    </a:blip>
-                    <a:stretch>
-                      <a:fillRect/>
-                    </a:stretch>
-                  </pic:blipFill>
-                  <pic:spPr>
-                    <a:xfrm>
-                      <a:off x="0" y="0"/>
-                      <a:ext cx="4924425" cy="3908939"/>
-                    </a:xfrm>
-                    <a:prstGeom prst="rect">
-                      <a:avLst/>
-                    </a:prstGeom>
-                  </pic:spPr>
-                </pic:pic>
-              </a:graphicData>
-            </a:graphic>
-            <wp14:sizeRelH relativeFrom="page">
-              <wp14:pctWidth>0</wp14:pctWidth>
-            </wp14:sizeRelH>
-            <wp14:sizeRelV relativeFrom="page">
-              <wp14:pctHeight>0</wp14:pctHeight>
-            </wp14:sizeRelV>
-          </wp:anchor>
-        </w:drawing>
-      </w:r>
-      <w:r>
-        <w:rPr>
-          <w:noProof/>
-        </w:rPr>
         <mc:AlternateContent>
           <mc:Choice Requires="wps">
             <w:drawing>
-              <wp:anchor distT="0" distB="0" distL="114300" distR="114300" simplePos="0" relativeHeight="251658243" behindDoc="1" locked="0" layoutInCell="1" allowOverlap="1" wp14:anchorId="654CE30D" wp14:editId="6187BCC0">
+              <wp:anchor distT="0" distB="0" distL="114300" distR="114300" simplePos="0" relativeHeight="251658243" behindDoc="1" locked="0" layoutInCell="1" allowOverlap="1" wp14:anchorId="654CE30D" wp14:editId="408FCF99">
                 <wp:simplePos x="0" y="0"/>
                 <wp:positionH relativeFrom="margin">
                   <wp:align>center</wp:align>
@@ -4731,7 +4752,7 @@
                   <w:txbxContent>
                     <w:p>
                       <w:pPr>
-                        <w:pStyle w:val="Caption"/>
+                        <w:pStyle w:val="Legenda"/>
                         <w:rPr>
                           <w:noProof/>
                           <w:color w:val="000000" w:themeColor="text1"/>
@@ -4797,6 +4818,99 @@
     </w:p>
     <w:p>
       <w:pPr>
+        <w:keepNext/>
+        <w:jc w:val="center"/>
+      </w:pPr>
+      <w:r>
+        <w:rPr>
+          <w:noProof/>
+        </w:rPr>
+        <w:lastRenderedPageBreak/>
+        <w:drawing>
+          <wp:inline distT="0" distB="0" distL="0" distR="0" wp14:anchorId="276A481A" wp14:editId="43787D57">
+            <wp:extent cx="8867775" cy="5532295"/>
+            <wp:effectExtent l="0" t="0" r="0" b="0"/>
+            <wp:docPr id="9" name="Obraz 9"/>
+            <wp:cNvGraphicFramePr>
+              <a:graphicFrameLocks xmlns:a="http://schemas.openxmlformats.org/drawingml/2006/main" noChangeAspect="1"/>
+            </wp:cNvGraphicFramePr>
+            <a:graphic xmlns:a="http://schemas.openxmlformats.org/drawingml/2006/main">
+              <a:graphicData uri="http://schemas.openxmlformats.org/drawingml/2006/picture">
+                <pic:pic xmlns:pic="http://schemas.openxmlformats.org/drawingml/2006/picture">
+                  <pic:nvPicPr>
+                    <pic:cNvPr id="0" name="Picture 4"/>
+                    <pic:cNvPicPr>
+                      <a:picLocks noChangeAspect="1" noChangeArrowheads="1"/>
+                    </pic:cNvPicPr>
+                  </pic:nvPicPr>
+                  <pic:blipFill>
+                    <a:blip r:embed="rId11">
+                      <a:extLst>
+                        <a:ext uri="{28A0092B-C50C-407E-A947-70E740481C1C}">
+                          <a14:useLocalDpi xmlns:a14="http://schemas.microsoft.com/office/drawing/2010/main" val="0"/>
+                        </a:ext>
+                      </a:extLst>
+                    </a:blip>
+                    <a:srcRect/>
+                    <a:stretch>
+                      <a:fillRect/>
+                    </a:stretch>
+                  </pic:blipFill>
+                  <pic:spPr bwMode="auto">
+                    <a:xfrm>
+                      <a:off x="0" y="0"/>
+                      <a:ext cx="8910914" cy="5559208"/>
+                    </a:xfrm>
+                    <a:prstGeom prst="rect">
+                      <a:avLst/>
+                    </a:prstGeom>
+                    <a:noFill/>
+                    <a:ln>
+                      <a:noFill/>
+                    </a:ln>
+                  </pic:spPr>
+                </pic:pic>
+              </a:graphicData>
+            </a:graphic>
+          </wp:inline>
+        </w:drawing>
+      </w:r>
+    </w:p>
+    <w:p>
+      <w:pPr>
+        <w:pStyle w:val="Legenda"/>
+        <w:jc w:val="center"/>
+      </w:pPr>
+      <w:r>
+        <w:t>Rysunek 3.</w:t>
+      </w:r>
+      <w:bookmarkStart w:id="8" w:name="_GoBack"/>
+      <w:bookmarkEnd w:id="8"/>
+      <w:r>
+        <w:t>. Ogólny schemat projektowanego systemu</w:t>
+      </w:r>
+    </w:p>
+    <w:p>
+      <w:pPr>
+        <w:jc w:val="center"/>
+        <w:sectPr>
+          <w:pgSz w:w="16838" w:h="11906" w:orient="landscape"/>
+          <w:pgMar w:top="1077" w:right="1083" w:bottom="1077" w:left="1083" w:header="709" w:footer="709" w:gutter="0"/>
+          <w:cols w:space="708"/>
+          <w:docGrid w:linePitch="360"/>
+        </w:sectPr>
+      </w:pPr>
+      <w:r>
+        <w:br w:type="page"/>
+      </w:r>
+    </w:p>
+    <w:p>
+      <w:pPr>
+        <w:jc w:val="left"/>
+      </w:pPr>
+    </w:p>
+    <w:p>
+      <w:pPr>
         <w:pStyle w:val="Nagwek1"/>
         <w:numPr>
           <w:ilvl w:val="0"/>
@@ -4804,12 +4918,11 @@
         </w:numPr>
         <w:ind w:left="426" w:hanging="426"/>
       </w:pPr>
-      <w:bookmarkStart w:id="8" w:name="_Toc34924911"/>
-      <w:r>
-        <w:lastRenderedPageBreak/>
+      <w:bookmarkStart w:id="9" w:name="_Toc34924911"/>
+      <w:r>
         <w:t>Środowisko</w:t>
       </w:r>
-      <w:bookmarkEnd w:id="8"/>
+      <w:bookmarkEnd w:id="9"/>
     </w:p>
     <w:p>
       <w:r>
@@ -4825,11 +4938,11 @@
         </w:numPr>
         <w:ind w:left="709"/>
       </w:pPr>
-      <w:bookmarkStart w:id="9" w:name="_Toc34924912"/>
+      <w:bookmarkStart w:id="10" w:name="_Toc34924912"/>
       <w:r>
         <w:t>Instalacyjne</w:t>
       </w:r>
-      <w:bookmarkEnd w:id="9"/>
+      <w:bookmarkEnd w:id="10"/>
     </w:p>
     <w:p>
       <w:pPr>
@@ -4888,8 +5001,6 @@
       <w:r>
         <w:t>, Manjaro</w:t>
       </w:r>
-      <w:bookmarkStart w:id="10" w:name="_GoBack"/>
-      <w:bookmarkEnd w:id="10"/>
       <w:r>
         <w:t>)</w:t>
       </w:r>
@@ -5306,6 +5417,7 @@
         <w:rPr>
           <w:lang w:val="en-GB"/>
         </w:rPr>
+        <w:lastRenderedPageBreak/>
         <w:t>- 80 KiB user-data RAM</w:t>
       </w:r>
     </w:p>
@@ -5314,7 +5426,6 @@
         <w:ind w:left="426"/>
       </w:pPr>
       <w:r>
-        <w:lastRenderedPageBreak/>
         <w:t>- 16 KiB ETS system-data RAM</w:t>
       </w:r>
     </w:p>
@@ -5369,7 +5480,7 @@
       <w:r>
         <w:t xml:space="preserve">Dodatkowe informacje dostępne są pod adresem: </w:t>
       </w:r>
-      <w:hyperlink r:id="rId11" w:history="1">
+      <w:hyperlink r:id="rId12" w:history="1">
         <w:r>
           <w:rPr>
             <w:rStyle w:val="Hipercze"/>
@@ -5440,6 +5551,9 @@
       <w:r>
         <w:t>32 KiB pamięci flas</w:t>
       </w:r>
+      <w:r>
+        <w:t>h</w:t>
+      </w:r>
     </w:p>
     <w:p>
       <w:pPr>
@@ -5605,7 +5719,19 @@
         <w:t xml:space="preserve"> wybranych s</w:t>
       </w:r>
       <w:r>
-        <w:t xml:space="preserve">przętów zdecydowaliśmy, że najlepszym w naszym przypadku będzie Mikrokontroler ESP8266. Oferuje najlepszy stosunek jakości do ceny i całkowicie wystarczy do naszych zapotrzebowań. Oba warianty Arduino pomimo łatwości programowania na tej platformie zostały odrzucone ze względu na wysoki koszt zakupu oryginalnych urządzeń. Dodatkowo wymagają one dodatkowego modułu Wi-FI co dodatkowo zwiększa koszt takiego zestawu. </w:t>
+        <w:t xml:space="preserve">przętów zdecydowaliśmy, że najlepszym w naszym przypadku będzie Mikrokontroler ESP8266. Oferuje najlepszy stosunek jakości do ceny i całkowicie wystarczy do naszych potrzeb. Oba warianty Arduino pomimo łatwości programowania na tej platformie zostały odrzucone ze względu na wysoki koszt zakupu oryginalnych urządzeń. </w:t>
+      </w:r>
+      <w:r>
+        <w:t>Ponadto</w:t>
+      </w:r>
+      <w:r>
+        <w:t xml:space="preserve"> wymagają one dodatkowego modułu Wi-FI co</w:t>
+      </w:r>
+      <w:r>
+        <w:t xml:space="preserve"> podnosi</w:t>
+      </w:r>
+      <w:r>
+        <w:t xml:space="preserve"> koszt takiego zestawu. </w:t>
       </w:r>
     </w:p>
     <w:p>
@@ -5613,7 +5739,10 @@
         <w:ind w:left="284"/>
       </w:pPr>
       <w:r>
-        <w:t>ESP32 pomimo oferowania najlepszych specyfikacji i obsługi aż dwóch protokołów komunikacji został odrzucony ze względu na wyższą cenę niż ESP8266. Dodatkowo wbudowany moduł łączności bluetooth nie jest nam potrzebny w tym projekcie.</w:t>
+        <w:t>ESP32 pomimo oferowania najlepszych specyfikacji i obsługi aż dwóch protokołów komunikacji został odrzucony ze względu na wyższą cenę niż ESP8266. Dodatkowo wbudowany moduł łączności bluetooth nie jest nam potrzebny w tym projekcie</w:t>
+      </w:r>
+      <w:r>
+        <w:t xml:space="preserve"> w związku z czym nie ma sensu żebyśmy płacili więcej za funkcjonalność, która nie jest nam potrzebna.</w:t>
       </w:r>
     </w:p>
     <w:p>
@@ -5783,7 +5912,7 @@
       <w:r>
         <w:t xml:space="preserve">8266: </w:t>
       </w:r>
-      <w:hyperlink r:id="rId12" w:history="1">
+      <w:hyperlink r:id="rId13" w:history="1">
         <w:r>
           <w:rPr>
             <w:rStyle w:val="Hipercze"/>
@@ -5802,7 +5931,7 @@
       <w:r>
         <w:t xml:space="preserve">Czujnik DHT11: </w:t>
       </w:r>
-      <w:hyperlink r:id="rId13" w:history="1">
+      <w:hyperlink r:id="rId14" w:history="1">
         <w:r>
           <w:rPr>
             <w:rStyle w:val="Hipercze"/>
@@ -6056,7 +6185,7 @@
     </w:p>
     <w:p/>
     <w:p>
-      <w:hyperlink r:id="rId14" w:history="1">
+      <w:hyperlink r:id="rId15" w:history="1">
         <w:r>
           <w:rPr>
             <w:rStyle w:val="Hipercze"/>
@@ -6066,7 +6195,7 @@
       </w:hyperlink>
     </w:p>
     <w:p>
-      <w:hyperlink r:id="rId15" w:history="1">
+      <w:hyperlink r:id="rId16" w:history="1">
         <w:r>
           <w:rPr>
             <w:rStyle w:val="Hipercze"/>
@@ -6076,7 +6205,7 @@
       </w:hyperlink>
     </w:p>
     <w:p>
-      <w:hyperlink r:id="rId16" w:history="1">
+      <w:hyperlink r:id="rId17" w:history="1">
         <w:r>
           <w:rPr>
             <w:rStyle w:val="Hipercze"/>
@@ -6086,7 +6215,7 @@
       </w:hyperlink>
     </w:p>
     <w:p>
-      <w:hyperlink r:id="rId17" w:history="1">
+      <w:hyperlink r:id="rId18" w:history="1">
         <w:r>
           <w:rPr>
             <w:rStyle w:val="Hipercze"/>
@@ -6101,7 +6230,7 @@
           <w:rStyle w:val="Hipercze"/>
         </w:rPr>
       </w:pPr>
-      <w:hyperlink r:id="rId18" w:history="1">
+      <w:hyperlink r:id="rId19" w:history="1">
         <w:r>
           <w:rPr>
             <w:rStyle w:val="Hipercze"/>
@@ -6111,7 +6240,7 @@
       </w:hyperlink>
     </w:p>
     <w:p>
-      <w:hyperlink r:id="rId19" w:history="1">
+      <w:hyperlink r:id="rId20" w:history="1">
         <w:r>
           <w:rPr>
             <w:rStyle w:val="Hipercze"/>
@@ -6121,7 +6250,7 @@
       </w:hyperlink>
     </w:p>
     <w:p>
-      <w:hyperlink r:id="rId20" w:history="1">
+      <w:hyperlink r:id="rId21" w:history="1">
         <w:r>
           <w:rPr>
             <w:rStyle w:val="Hipercze"/>

</xml_diff>